<commit_message>
#3 now properly sorts by size
</commit_message>
<xml_diff>
--- a/homework/io-gymnastics.docx
+++ b/homework/io-gymnastics.docx
@@ -333,26 +333,260 @@
       </w:r>
     </w:p>
     <w:p>
+      <w:pPr>
+        <w:rPr>
+          <w:rFonts w:ascii="Times" w:eastAsia="Times New Roman" w:hAnsi="Times" w:cs="Times New Roman"/>
+          <w:sz w:val="20"/>
+          <w:szCs w:val="20"/>
+        </w:rPr>
+      </w:pPr>
       <w:r>
         <w:t xml:space="preserve">a.) </w:t>
       </w:r>
       <w:proofErr w:type="gramStart"/>
       <w:r>
-        <w:t>du</w:t>
+        <w:rPr>
+          <w:rFonts w:ascii="Courier New" w:eastAsia="Times New Roman" w:hAnsi="Courier New" w:cs="Courier New"/>
+          <w:color w:val="000000"/>
+          <w:sz w:val="20"/>
+          <w:szCs w:val="20"/>
+          <w:shd w:val="clear" w:color="auto" w:fill="FFFFFF"/>
+        </w:rPr>
+        <w:t>alias</w:t>
       </w:r>
       <w:proofErr w:type="gramEnd"/>
       <w:r>
-        <w:t xml:space="preserve"> –d 1 –h | sort -r</w:t>
-      </w:r>
+        <w:rPr>
+          <w:rFonts w:ascii="Courier New" w:eastAsia="Times New Roman" w:hAnsi="Courier New" w:cs="Courier New"/>
+          <w:color w:val="000000"/>
+          <w:sz w:val="20"/>
+          <w:szCs w:val="20"/>
+          <w:shd w:val="clear" w:color="auto" w:fill="FFFFFF"/>
+        </w:rPr>
+        <w:t xml:space="preserve"> </w:t>
+      </w:r>
+      <w:proofErr w:type="spellStart"/>
+      <w:r>
+        <w:rPr>
+          <w:rFonts w:ascii="Courier New" w:eastAsia="Times New Roman" w:hAnsi="Courier New" w:cs="Courier New"/>
+          <w:color w:val="000000"/>
+          <w:sz w:val="20"/>
+          <w:szCs w:val="20"/>
+          <w:shd w:val="clear" w:color="auto" w:fill="FFFFFF"/>
+        </w:rPr>
+        <w:t>duf</w:t>
+      </w:r>
+      <w:proofErr w:type="spellEnd"/>
+      <w:r>
+        <w:rPr>
+          <w:rFonts w:ascii="Courier New" w:eastAsia="Times New Roman" w:hAnsi="Courier New" w:cs="Courier New"/>
+          <w:color w:val="000000"/>
+          <w:sz w:val="20"/>
+          <w:szCs w:val="20"/>
+          <w:shd w:val="clear" w:color="auto" w:fill="FFFFFF"/>
+        </w:rPr>
+        <w:t>='du -</w:t>
+      </w:r>
+      <w:proofErr w:type="spellStart"/>
+      <w:r>
+        <w:rPr>
+          <w:rFonts w:ascii="Courier New" w:eastAsia="Times New Roman" w:hAnsi="Courier New" w:cs="Courier New"/>
+          <w:color w:val="000000"/>
+          <w:sz w:val="20"/>
+          <w:szCs w:val="20"/>
+          <w:shd w:val="clear" w:color="auto" w:fill="FFFFFF"/>
+        </w:rPr>
+        <w:t>sk</w:t>
+      </w:r>
+      <w:proofErr w:type="spellEnd"/>
+      <w:r>
+        <w:rPr>
+          <w:rFonts w:ascii="Courier New" w:eastAsia="Times New Roman" w:hAnsi="Courier New" w:cs="Courier New"/>
+          <w:color w:val="000000"/>
+          <w:sz w:val="20"/>
+          <w:szCs w:val="20"/>
+          <w:shd w:val="clear" w:color="auto" w:fill="FFFFFF"/>
+        </w:rPr>
+        <w:t xml:space="preserve"> * | sort </w:t>
+      </w:r>
+      <w:r>
+        <w:rPr>
+          <w:rFonts w:ascii="Courier New" w:eastAsia="Times New Roman" w:hAnsi="Courier New" w:cs="Courier New"/>
+          <w:color w:val="000000"/>
+          <w:sz w:val="20"/>
+          <w:szCs w:val="20"/>
+          <w:shd w:val="clear" w:color="auto" w:fill="FFFFFF"/>
+        </w:rPr>
+        <w:t>–</w:t>
+      </w:r>
+      <w:r>
+        <w:rPr>
+          <w:rFonts w:ascii="Courier New" w:eastAsia="Times New Roman" w:hAnsi="Courier New" w:cs="Courier New"/>
+          <w:color w:val="000000"/>
+          <w:sz w:val="20"/>
+          <w:szCs w:val="20"/>
+          <w:shd w:val="clear" w:color="auto" w:fill="FFFFFF"/>
+        </w:rPr>
+        <w:t>n</w:t>
+      </w:r>
+      <w:r>
+        <w:rPr>
+          <w:rFonts w:ascii="Courier New" w:eastAsia="Times New Roman" w:hAnsi="Courier New" w:cs="Courier New"/>
+          <w:color w:val="000000"/>
+          <w:sz w:val="20"/>
+          <w:szCs w:val="20"/>
+          <w:shd w:val="clear" w:color="auto" w:fill="FFFFFF"/>
+        </w:rPr>
+        <w:t xml:space="preserve"> -r</w:t>
+      </w:r>
+      <w:r>
+        <w:rPr>
+          <w:rFonts w:ascii="Courier New" w:eastAsia="Times New Roman" w:hAnsi="Courier New" w:cs="Courier New"/>
+          <w:color w:val="000000"/>
+          <w:sz w:val="20"/>
+          <w:szCs w:val="20"/>
+          <w:shd w:val="clear" w:color="auto" w:fill="FFFFFF"/>
+        </w:rPr>
+        <w:t xml:space="preserve"> | </w:t>
+      </w:r>
+      <w:proofErr w:type="spellStart"/>
+      <w:r>
+        <w:rPr>
+          <w:rFonts w:ascii="Courier New" w:eastAsia="Times New Roman" w:hAnsi="Courier New" w:cs="Courier New"/>
+          <w:color w:val="000000"/>
+          <w:sz w:val="20"/>
+          <w:szCs w:val="20"/>
+          <w:shd w:val="clear" w:color="auto" w:fill="FFFFFF"/>
+        </w:rPr>
+        <w:t>perl</w:t>
+      </w:r>
+      <w:proofErr w:type="spellEnd"/>
+      <w:r>
+        <w:rPr>
+          <w:rFonts w:ascii="Courier New" w:eastAsia="Times New Roman" w:hAnsi="Courier New" w:cs="Courier New"/>
+          <w:color w:val="000000"/>
+          <w:sz w:val="20"/>
+          <w:szCs w:val="20"/>
+          <w:shd w:val="clear" w:color="auto" w:fill="FFFFFF"/>
+        </w:rPr>
+        <w:t xml:space="preserve"> -ne '\''($</w:t>
+      </w:r>
+      <w:proofErr w:type="spellStart"/>
+      <w:r>
+        <w:rPr>
+          <w:rFonts w:ascii="Courier New" w:eastAsia="Times New Roman" w:hAnsi="Courier New" w:cs="Courier New"/>
+          <w:color w:val="000000"/>
+          <w:sz w:val="20"/>
+          <w:szCs w:val="20"/>
+          <w:shd w:val="clear" w:color="auto" w:fill="FFFFFF"/>
+        </w:rPr>
+        <w:t>s,$f</w:t>
+      </w:r>
+      <w:proofErr w:type="spellEnd"/>
+      <w:r>
+        <w:rPr>
+          <w:rFonts w:ascii="Courier New" w:eastAsia="Times New Roman" w:hAnsi="Courier New" w:cs="Courier New"/>
+          <w:color w:val="000000"/>
+          <w:sz w:val="20"/>
+          <w:szCs w:val="20"/>
+          <w:shd w:val="clear" w:color="auto" w:fill="FFFFFF"/>
+        </w:rPr>
+        <w:t>)=split(m{\t});for (</w:t>
+      </w:r>
+      <w:proofErr w:type="spellStart"/>
+      <w:r>
+        <w:rPr>
+          <w:rFonts w:ascii="Courier New" w:eastAsia="Times New Roman" w:hAnsi="Courier New" w:cs="Courier New"/>
+          <w:color w:val="000000"/>
+          <w:sz w:val="20"/>
+          <w:szCs w:val="20"/>
+          <w:shd w:val="clear" w:color="auto" w:fill="FFFFFF"/>
+        </w:rPr>
+        <w:t>qw</w:t>
+      </w:r>
+      <w:proofErr w:type="spellEnd"/>
+      <w:r>
+        <w:rPr>
+          <w:rFonts w:ascii="Courier New" w:eastAsia="Times New Roman" w:hAnsi="Courier New" w:cs="Courier New"/>
+          <w:color w:val="000000"/>
+          <w:sz w:val="20"/>
+          <w:szCs w:val="20"/>
+          <w:shd w:val="clear" w:color="auto" w:fill="FFFFFF"/>
+        </w:rPr>
+        <w:t>(K M G)) {if($s&lt;1024) {</w:t>
+      </w:r>
+      <w:proofErr w:type="spellStart"/>
+      <w:r>
+        <w:rPr>
+          <w:rFonts w:ascii="Courier New" w:eastAsia="Times New Roman" w:hAnsi="Courier New" w:cs="Courier New"/>
+          <w:color w:val="000000"/>
+          <w:sz w:val="20"/>
+          <w:szCs w:val="20"/>
+          <w:shd w:val="clear" w:color="auto" w:fill="FFFFFF"/>
+        </w:rPr>
+        <w:t>printf</w:t>
+      </w:r>
+      <w:proofErr w:type="spellEnd"/>
+      <w:r>
+        <w:rPr>
+          <w:rFonts w:ascii="Courier New" w:eastAsia="Times New Roman" w:hAnsi="Courier New" w:cs="Courier New"/>
+          <w:color w:val="000000"/>
+          <w:sz w:val="20"/>
+          <w:szCs w:val="20"/>
+          <w:shd w:val="clear" w:color="auto" w:fill="FFFFFF"/>
+        </w:rPr>
+        <w:t>("%.1f",$s);print "$_\</w:t>
+      </w:r>
+      <w:proofErr w:type="spellStart"/>
+      <w:r>
+        <w:rPr>
+          <w:rFonts w:ascii="Courier New" w:eastAsia="Times New Roman" w:hAnsi="Courier New" w:cs="Courier New"/>
+          <w:color w:val="000000"/>
+          <w:sz w:val="20"/>
+          <w:szCs w:val="20"/>
+          <w:shd w:val="clear" w:color="auto" w:fill="FFFFFF"/>
+        </w:rPr>
+        <w:t>t$f</w:t>
+      </w:r>
+      <w:proofErr w:type="spellEnd"/>
+      <w:r>
+        <w:rPr>
+          <w:rFonts w:ascii="Courier New" w:eastAsia="Times New Roman" w:hAnsi="Courier New" w:cs="Courier New"/>
+          <w:color w:val="000000"/>
+          <w:sz w:val="20"/>
+          <w:szCs w:val="20"/>
+          <w:shd w:val="clear" w:color="auto" w:fill="FFFFFF"/>
+        </w:rPr>
+        <w:t>"; last};$s=$s/1024}'\'</w:t>
+      </w:r>
+    </w:p>
+    <w:p>
+      <w:r>
+        <w:t xml:space="preserve">&gt;$ </w:t>
+      </w:r>
+      <w:proofErr w:type="spellStart"/>
+      <w:proofErr w:type="gramStart"/>
+      <w:r>
+        <w:t>duf</w:t>
+      </w:r>
+      <w:proofErr w:type="spellEnd"/>
+      <w:proofErr w:type="gramEnd"/>
+    </w:p>
+    <w:p>
+      <w:r>
+        <w:t>(This very messy solution was the best one I could find that properly sorted by size and not just numeric value)</w:t>
+      </w:r>
+    </w:p>
+    <w:p>
       <w:r>
         <w:rPr>
           <w:noProof/>
         </w:rPr>
         <w:drawing>
-          <wp:inline distT="0" distB="0" distL="0" distR="0" wp14:anchorId="6FFAD14B" wp14:editId="159078D3">
-            <wp:extent cx="5943600" cy="3448050"/>
-            <wp:effectExtent l="0" t="0" r="0" b="6350"/>
-            <wp:docPr id="4" name="Picture 4" descr="Macintosh HD:Users:goalsman:Desktop:Screen Shot 2014-02-05 at 8.56.11 PM.png"/>
+          <wp:inline distT="0" distB="0" distL="0" distR="0" wp14:anchorId="7630499C" wp14:editId="1DCD7D5D">
+            <wp:extent cx="5937250" cy="4730750"/>
+            <wp:effectExtent l="0" t="0" r="0" b="0"/>
+            <wp:docPr id="6" name="Picture 6" descr="Macintosh HD:Users:goalsman:Desktop:Screen Shot 2014-02-06 at 8.40.48 AM.png"/>
             <wp:cNvGraphicFramePr>
               <a:graphicFrameLocks xmlns:a="http://schemas.openxmlformats.org/drawingml/2006/main" noChangeAspect="1"/>
             </wp:cNvGraphicFramePr>
@@ -360,7 +594,7 @@
               <a:graphicData uri="http://schemas.openxmlformats.org/drawingml/2006/picture">
                 <pic:pic xmlns:pic="http://schemas.openxmlformats.org/drawingml/2006/picture">
                   <pic:nvPicPr>
-                    <pic:cNvPr id="0" name="Picture 4" descr="Macintosh HD:Users:goalsman:Desktop:Screen Shot 2014-02-05 at 8.56.11 PM.png"/>
+                    <pic:cNvPr id="0" name="Picture 6" descr="Macintosh HD:Users:goalsman:Desktop:Screen Shot 2014-02-06 at 8.40.48 AM.png"/>
                     <pic:cNvPicPr>
                       <a:picLocks noChangeAspect="1" noChangeArrowheads="1"/>
                     </pic:cNvPicPr>
@@ -381,7 +615,7 @@
                   <pic:spPr bwMode="auto">
                     <a:xfrm>
                       <a:off x="0" y="0"/>
-                      <a:ext cx="5943600" cy="3448050"/>
+                      <a:ext cx="5937250" cy="4730750"/>
                     </a:xfrm>
                     <a:prstGeom prst="rect">
                       <a:avLst/>
@@ -399,7 +633,20 @@
       </w:r>
     </w:p>
     <w:p/>
-    <w:p>
+    <w:p/>
+    <w:p/>
+    <w:p/>
+    <w:p/>
+    <w:p/>
+    <w:p/>
+    <w:p/>
+    <w:p/>
+    <w:p/>
+    <w:p/>
+    <w:p/>
+    <w:p>
+      <w:bookmarkStart w:id="0" w:name="_GoBack"/>
+      <w:bookmarkEnd w:id="0"/>
       <w:r>
         <w:t>b.)</w:t>
       </w:r>
@@ -412,7 +659,13 @@
       </w:r>
       <w:proofErr w:type="gramEnd"/>
       <w:r>
-        <w:t xml:space="preserve"> | </w:t>
+        <w:t xml:space="preserve"> </w:t>
+      </w:r>
+      <w:r>
+        <w:t xml:space="preserve">–h </w:t>
+      </w:r>
+      <w:r>
+        <w:t xml:space="preserve">| </w:t>
       </w:r>
       <w:proofErr w:type="spellStart"/>
       <w:r>
@@ -422,15 +675,17 @@
       <w:r>
         <w:t xml:space="preserve"> –e o[a-z]*o</w:t>
       </w:r>
+    </w:p>
+    <w:p>
       <w:r>
         <w:rPr>
           <w:noProof/>
         </w:rPr>
         <w:drawing>
-          <wp:inline distT="0" distB="0" distL="0" distR="0" wp14:anchorId="04C1501E" wp14:editId="5A7FDCB8">
+          <wp:inline distT="0" distB="0" distL="0" distR="0" wp14:anchorId="70F931EE" wp14:editId="2A84F288">
             <wp:extent cx="5937250" cy="4730750"/>
             <wp:effectExtent l="0" t="0" r="0" b="0"/>
-            <wp:docPr id="5" name="Picture 5" descr="Macintosh HD:Users:goalsman:Desktop:Screen Shot 2014-02-05 at 9.19.57 PM.png"/>
+            <wp:docPr id="7" name="Picture 7" descr="Macintosh HD:Users:goalsman:Desktop:Screen Shot 2014-02-06 at 8.44.27 AM.png"/>
             <wp:cNvGraphicFramePr>
               <a:graphicFrameLocks xmlns:a="http://schemas.openxmlformats.org/drawingml/2006/main" noChangeAspect="1"/>
             </wp:cNvGraphicFramePr>
@@ -438,7 +693,7 @@
               <a:graphicData uri="http://schemas.openxmlformats.org/drawingml/2006/picture">
                 <pic:pic xmlns:pic="http://schemas.openxmlformats.org/drawingml/2006/picture">
                   <pic:nvPicPr>
-                    <pic:cNvPr id="0" name="Picture 5" descr="Macintosh HD:Users:goalsman:Desktop:Screen Shot 2014-02-05 at 9.19.57 PM.png"/>
+                    <pic:cNvPr id="0" name="Picture 7" descr="Macintosh HD:Users:goalsman:Desktop:Screen Shot 2014-02-06 at 8.44.27 AM.png"/>
                     <pic:cNvPicPr>
                       <a:picLocks noChangeAspect="1" noChangeArrowheads="1"/>
                     </pic:cNvPicPr>
@@ -475,10 +730,6 @@
           </wp:inline>
         </w:drawing>
       </w:r>
-    </w:p>
-    <w:p>
-      <w:bookmarkStart w:id="0" w:name="_GoBack"/>
-      <w:bookmarkEnd w:id="0"/>
     </w:p>
     <w:sectPr>
       <w:pgSz w:w="12240" w:h="15840"/>

</xml_diff>

<commit_message>
Changed command line font to Courier New
</commit_message>
<xml_diff>
--- a/homework/io-gymnastics.docx
+++ b/homework/io-gymnastics.docx
@@ -17,6 +17,14 @@
     </w:p>
     <w:p/>
     <w:p>
+      <w:pPr>
+        <w:rPr>
+          <w:rFonts w:ascii="Courier New" w:hAnsi="Courier New" w:cs="Courier New"/>
+          <w:color w:val="000000"/>
+          <w:sz w:val="22"/>
+          <w:szCs w:val="22"/>
+        </w:rPr>
+      </w:pPr>
       <w:r>
         <w:t xml:space="preserve">1.  </w:t>
       </w:r>
@@ -24,7 +32,7 @@
       <w:proofErr w:type="gramStart"/>
       <w:r>
         <w:rPr>
-          <w:rFonts w:ascii="Menlo Regular" w:hAnsi="Menlo Regular" w:cs="Menlo Regular"/>
+          <w:rFonts w:ascii="Courier New" w:hAnsi="Courier New" w:cs="Courier New"/>
           <w:color w:val="000000"/>
           <w:sz w:val="22"/>
           <w:szCs w:val="22"/>
@@ -35,7 +43,7 @@
       <w:proofErr w:type="gramEnd"/>
       <w:r>
         <w:rPr>
-          <w:rFonts w:ascii="Menlo Regular" w:hAnsi="Menlo Regular" w:cs="Menlo Regular"/>
+          <w:rFonts w:ascii="Courier New" w:hAnsi="Courier New" w:cs="Courier New"/>
           <w:color w:val="000000"/>
           <w:sz w:val="22"/>
           <w:szCs w:val="22"/>
@@ -43,6 +51,7 @@
         <w:t xml:space="preserve"> -L 8008:10.22.210.221:8000 whusted@my.cs.lmu.edu</w:t>
       </w:r>
     </w:p>
+    <w:p/>
     <w:p>
       <w:r>
         <w:rPr>
@@ -113,31 +122,61 @@
       </w:r>
     </w:p>
     <w:p>
+      <w:pPr>
+        <w:rPr>
+          <w:rFonts w:ascii="Courier New" w:hAnsi="Courier New" w:cs="Courier New"/>
+        </w:rPr>
+      </w:pPr>
       <w:proofErr w:type="spellStart"/>
       <w:proofErr w:type="gramStart"/>
       <w:r>
+        <w:rPr>
+          <w:rFonts w:ascii="Courier New" w:hAnsi="Courier New" w:cs="Courier New"/>
+        </w:rPr>
         <w:t>ssh</w:t>
       </w:r>
       <w:proofErr w:type="spellEnd"/>
       <w:proofErr w:type="gramEnd"/>
       <w:r>
+        <w:rPr>
+          <w:rFonts w:ascii="Courier New" w:hAnsi="Courier New" w:cs="Courier New"/>
+        </w:rPr>
         <w:t xml:space="preserve"> whusted@my.cs.lmu.edu</w:t>
       </w:r>
     </w:p>
     <w:p>
+      <w:pPr>
+        <w:rPr>
+          <w:rFonts w:ascii="Courier New" w:hAnsi="Courier New" w:cs="Courier New"/>
+        </w:rPr>
+      </w:pPr>
       <w:proofErr w:type="gramStart"/>
       <w:r>
+        <w:rPr>
+          <w:rFonts w:ascii="Courier New" w:hAnsi="Courier New" w:cs="Courier New"/>
+        </w:rPr>
         <w:t>screen</w:t>
       </w:r>
       <w:proofErr w:type="gramEnd"/>
     </w:p>
     <w:p>
+      <w:pPr>
+        <w:rPr>
+          <w:rFonts w:ascii="Courier New" w:hAnsi="Courier New" w:cs="Courier New"/>
+        </w:rPr>
+      </w:pPr>
       <w:proofErr w:type="gramStart"/>
       <w:r>
+        <w:rPr>
+          <w:rFonts w:ascii="Courier New" w:hAnsi="Courier New" w:cs="Courier New"/>
+        </w:rPr>
         <w:t>ping</w:t>
       </w:r>
       <w:proofErr w:type="gramEnd"/>
       <w:r>
+        <w:rPr>
+          <w:rFonts w:ascii="Courier New" w:hAnsi="Courier New" w:cs="Courier New"/>
+        </w:rPr>
         <w:t xml:space="preserve"> facebook.com</w:t>
       </w:r>
     </w:p>
@@ -181,12 +220,23 @@
       </w:r>
     </w:p>
     <w:p>
+      <w:pPr>
+        <w:rPr>
+          <w:rFonts w:ascii="Courier New" w:hAnsi="Courier New" w:cs="Courier New"/>
+        </w:rPr>
+      </w:pPr>
       <w:proofErr w:type="gramStart"/>
       <w:r>
+        <w:rPr>
+          <w:rFonts w:ascii="Courier New" w:hAnsi="Courier New" w:cs="Courier New"/>
+        </w:rPr>
         <w:t>screen</w:t>
       </w:r>
       <w:proofErr w:type="gramEnd"/>
       <w:r>
+        <w:rPr>
+          <w:rFonts w:ascii="Courier New" w:hAnsi="Courier New" w:cs="Courier New"/>
+        </w:rPr>
         <w:t xml:space="preserve"> –r</w:t>
       </w:r>
     </w:p>
@@ -333,6 +383,16 @@
       </w:r>
     </w:p>
     <w:p>
+      <w:proofErr w:type="gramStart"/>
+      <w:r>
+        <w:t>a</w:t>
+      </w:r>
+      <w:proofErr w:type="gramEnd"/>
+      <w:r>
+        <w:t>.)</w:t>
+      </w:r>
+    </w:p>
+    <w:p>
       <w:pPr>
         <w:rPr>
           <w:rFonts w:ascii="Times" w:eastAsia="Times New Roman" w:hAnsi="Times" w:cs="Times New Roman"/>
@@ -341,7 +401,13 @@
         </w:rPr>
       </w:pPr>
       <w:r>
-        <w:t xml:space="preserve">a.) </w:t>
+        <w:rPr>
+          <w:rFonts w:ascii="Courier New" w:hAnsi="Courier New" w:cs="Courier New"/>
+        </w:rPr>
+        <w:t>&gt;$</w:t>
+      </w:r>
+      <w:r>
+        <w:t xml:space="preserve"> </w:t>
       </w:r>
       <w:proofErr w:type="gramStart"/>
       <w:r>
@@ -561,12 +627,23 @@
       </w:r>
     </w:p>
     <w:p>
-      <w:r>
+      <w:pPr>
+        <w:rPr>
+          <w:rFonts w:ascii="Courier New" w:hAnsi="Courier New" w:cs="Courier New"/>
+        </w:rPr>
+      </w:pPr>
+      <w:r>
+        <w:rPr>
+          <w:rFonts w:ascii="Courier New" w:hAnsi="Courier New" w:cs="Courier New"/>
+        </w:rPr>
         <w:t xml:space="preserve">&gt;$ </w:t>
       </w:r>
       <w:proofErr w:type="spellStart"/>
       <w:proofErr w:type="gramStart"/>
       <w:r>
+        <w:rPr>
+          <w:rFonts w:ascii="Courier New" w:hAnsi="Courier New" w:cs="Courier New"/>
+        </w:rPr>
         <w:t>duf</w:t>
       </w:r>
       <w:proofErr w:type="spellEnd"/>
@@ -645,36 +722,54 @@
     <w:p/>
     <w:p/>
     <w:p>
+      <w:r>
+        <w:t>b.)</w:t>
+      </w:r>
+      <w:r>
+        <w:t xml:space="preserve"> </w:t>
+      </w:r>
       <w:bookmarkStart w:id="0" w:name="_GoBack"/>
+      <w:proofErr w:type="gramStart"/>
+      <w:r>
+        <w:rPr>
+          <w:rFonts w:ascii="Courier New" w:hAnsi="Courier New" w:cs="Courier New"/>
+        </w:rPr>
+        <w:t>du</w:t>
+      </w:r>
+      <w:proofErr w:type="gramEnd"/>
+      <w:r>
+        <w:rPr>
+          <w:rFonts w:ascii="Courier New" w:hAnsi="Courier New" w:cs="Courier New"/>
+        </w:rPr>
+        <w:t xml:space="preserve"> </w:t>
+      </w:r>
+      <w:r>
+        <w:rPr>
+          <w:rFonts w:ascii="Courier New" w:hAnsi="Courier New" w:cs="Courier New"/>
+        </w:rPr>
+        <w:t xml:space="preserve">–h </w:t>
+      </w:r>
+      <w:r>
+        <w:rPr>
+          <w:rFonts w:ascii="Courier New" w:hAnsi="Courier New" w:cs="Courier New"/>
+        </w:rPr>
+        <w:t xml:space="preserve">| </w:t>
+      </w:r>
+      <w:proofErr w:type="spellStart"/>
+      <w:r>
+        <w:rPr>
+          <w:rFonts w:ascii="Courier New" w:hAnsi="Courier New" w:cs="Courier New"/>
+        </w:rPr>
+        <w:t>grep</w:t>
+      </w:r>
+      <w:proofErr w:type="spellEnd"/>
+      <w:r>
+        <w:rPr>
+          <w:rFonts w:ascii="Courier New" w:hAnsi="Courier New" w:cs="Courier New"/>
+        </w:rPr>
+        <w:t xml:space="preserve"> –e o[a-z]*o</w:t>
+      </w:r>
       <w:bookmarkEnd w:id="0"/>
-      <w:r>
-        <w:t>b.)</w:t>
-      </w:r>
-      <w:r>
-        <w:t xml:space="preserve"> </w:t>
-      </w:r>
-      <w:proofErr w:type="gramStart"/>
-      <w:r>
-        <w:t>du</w:t>
-      </w:r>
-      <w:proofErr w:type="gramEnd"/>
-      <w:r>
-        <w:t xml:space="preserve"> </w:t>
-      </w:r>
-      <w:r>
-        <w:t xml:space="preserve">–h </w:t>
-      </w:r>
-      <w:r>
-        <w:t xml:space="preserve">| </w:t>
-      </w:r>
-      <w:proofErr w:type="spellStart"/>
-      <w:r>
-        <w:t>grep</w:t>
-      </w:r>
-      <w:proofErr w:type="spellEnd"/>
-      <w:r>
-        <w:t xml:space="preserve"> –e o[a-z]*o</w:t>
-      </w:r>
     </w:p>
     <w:p>
       <w:r>
@@ -963,6 +1058,17 @@
       <w:u w:val="single"/>
     </w:rPr>
   </w:style>
+  <w:style w:type="paragraph" w:styleId="ListParagraph">
+    <w:name w:val="List Paragraph"/>
+    <w:basedOn w:val="Normal"/>
+    <w:uiPriority w:val="34"/>
+    <w:qFormat/>
+    <w:rsid w:val="004B789D"/>
+    <w:pPr>
+      <w:ind w:left="720"/>
+      <w:contextualSpacing/>
+    </w:pPr>
+  </w:style>
 </w:styles>
 </file>
 
@@ -1187,6 +1293,17 @@
       <w:color w:val="0000FF" w:themeColor="hyperlink"/>
       <w:u w:val="single"/>
     </w:rPr>
+  </w:style>
+  <w:style w:type="paragraph" w:styleId="ListParagraph">
+    <w:name w:val="List Paragraph"/>
+    <w:basedOn w:val="Normal"/>
+    <w:uiPriority w:val="34"/>
+    <w:qFormat/>
+    <w:rsid w:val="004B789D"/>
+    <w:pPr>
+      <w:ind w:left="720"/>
+      <w:contextualSpacing/>
+    </w:pPr>
   </w:style>
 </w:styles>
 </file>

</xml_diff>

<commit_message>
#4 added to io-gymnastics
</commit_message>
<xml_diff>
--- a/homework/io-gymnastics.docx
+++ b/homework/io-gymnastics.docx
@@ -28,6 +28,8 @@
       <w:r>
         <w:t xml:space="preserve">1.  </w:t>
       </w:r>
+      <w:proofErr w:type="spellStart"/>
+      <w:proofErr w:type="gramStart"/>
       <w:r>
         <w:rPr>
           <w:rFonts w:ascii="Courier New" w:hAnsi="Courier New" w:cs="Courier New"/>
@@ -35,7 +37,18 @@
           <w:sz w:val="22"/>
           <w:szCs w:val="22"/>
         </w:rPr>
-        <w:t>ssh -L 8008:10.22.210.221:8000 whusted@my.cs.lmu.edu</w:t>
+        <w:t>ssh</w:t>
+      </w:r>
+      <w:proofErr w:type="spellEnd"/>
+      <w:proofErr w:type="gramEnd"/>
+      <w:r>
+        <w:rPr>
+          <w:rFonts w:ascii="Courier New" w:hAnsi="Courier New" w:cs="Courier New"/>
+          <w:color w:val="000000"/>
+          <w:sz w:val="22"/>
+          <w:szCs w:val="22"/>
+        </w:rPr>
+        <w:t xml:space="preserve"> -L 8008:10.22.210.221:8000 whusted@my.cs.lmu.edu</w:t>
       </w:r>
     </w:p>
     <w:p/>
@@ -97,7 +110,15 @@
     <w:p/>
     <w:p>
       <w:r>
-        <w:t>2. commands used, in order:</w:t>
+        <w:t xml:space="preserve">2. </w:t>
+      </w:r>
+      <w:proofErr w:type="gramStart"/>
+      <w:r>
+        <w:t>commands</w:t>
+      </w:r>
+      <w:proofErr w:type="gramEnd"/>
+      <w:r>
+        <w:t xml:space="preserve"> used, in order:</w:t>
       </w:r>
     </w:p>
     <w:p>
@@ -106,11 +127,21 @@
           <w:rFonts w:ascii="Courier New" w:hAnsi="Courier New" w:cs="Courier New"/>
         </w:rPr>
       </w:pPr>
-      <w:r>
-        <w:rPr>
-          <w:rFonts w:ascii="Courier New" w:hAnsi="Courier New" w:cs="Courier New"/>
-        </w:rPr>
-        <w:t>ssh whusted@my.cs.lmu.edu</w:t>
+      <w:proofErr w:type="spellStart"/>
+      <w:proofErr w:type="gramStart"/>
+      <w:r>
+        <w:rPr>
+          <w:rFonts w:ascii="Courier New" w:hAnsi="Courier New" w:cs="Courier New"/>
+        </w:rPr>
+        <w:t>ssh</w:t>
+      </w:r>
+      <w:proofErr w:type="spellEnd"/>
+      <w:proofErr w:type="gramEnd"/>
+      <w:r>
+        <w:rPr>
+          <w:rFonts w:ascii="Courier New" w:hAnsi="Courier New" w:cs="Courier New"/>
+        </w:rPr>
+        <w:t xml:space="preserve"> whusted@my.cs.lmu.edu</w:t>
       </w:r>
     </w:p>
     <w:p>
@@ -119,12 +150,14 @@
           <w:rFonts w:ascii="Courier New" w:hAnsi="Courier New" w:cs="Courier New"/>
         </w:rPr>
       </w:pPr>
+      <w:proofErr w:type="gramStart"/>
       <w:r>
         <w:rPr>
           <w:rFonts w:ascii="Courier New" w:hAnsi="Courier New" w:cs="Courier New"/>
         </w:rPr>
         <w:t>screen</w:t>
       </w:r>
+      <w:proofErr w:type="gramEnd"/>
     </w:p>
     <w:p>
       <w:pPr>
@@ -132,16 +165,29 @@
           <w:rFonts w:ascii="Courier New" w:hAnsi="Courier New" w:cs="Courier New"/>
         </w:rPr>
       </w:pPr>
-      <w:r>
-        <w:rPr>
-          <w:rFonts w:ascii="Courier New" w:hAnsi="Courier New" w:cs="Courier New"/>
-        </w:rPr>
-        <w:t>ping facebook.com</w:t>
-      </w:r>
-    </w:p>
-    <w:p>
-      <w:r>
-        <w:t>ctrl –</w:t>
+      <w:proofErr w:type="gramStart"/>
+      <w:r>
+        <w:rPr>
+          <w:rFonts w:ascii="Courier New" w:hAnsi="Courier New" w:cs="Courier New"/>
+        </w:rPr>
+        <w:t>ping</w:t>
+      </w:r>
+      <w:proofErr w:type="gramEnd"/>
+      <w:r>
+        <w:rPr>
+          <w:rFonts w:ascii="Courier New" w:hAnsi="Courier New" w:cs="Courier New"/>
+        </w:rPr>
+        <w:t xml:space="preserve"> facebook.com</w:t>
+      </w:r>
+    </w:p>
+    <w:p>
+      <w:proofErr w:type="gramStart"/>
+      <w:r>
+        <w:t>ctrl</w:t>
+      </w:r>
+      <w:proofErr w:type="gramEnd"/>
+      <w:r>
+        <w:t xml:space="preserve"> –</w:t>
       </w:r>
       <w:r>
         <w:t>ad (used to detach screen)</w:t>
@@ -149,12 +195,28 @@
     </w:p>
     <w:p>
       <w:r>
-        <w:t>(logout of my.cs.lmu.edu)</w:t>
-      </w:r>
-    </w:p>
-    <w:p>
-      <w:r>
-        <w:t>(log back in)</w:t>
+        <w:t>(</w:t>
+      </w:r>
+      <w:proofErr w:type="gramStart"/>
+      <w:r>
+        <w:t>logout</w:t>
+      </w:r>
+      <w:proofErr w:type="gramEnd"/>
+      <w:r>
+        <w:t xml:space="preserve"> of my.cs.lmu.edu)</w:t>
+      </w:r>
+    </w:p>
+    <w:p>
+      <w:r>
+        <w:t>(</w:t>
+      </w:r>
+      <w:proofErr w:type="gramStart"/>
+      <w:r>
+        <w:t>log</w:t>
+      </w:r>
+      <w:proofErr w:type="gramEnd"/>
+      <w:r>
+        <w:t xml:space="preserve"> back in)</w:t>
       </w:r>
     </w:p>
     <w:p>
@@ -163,11 +225,19 @@
           <w:rFonts w:ascii="Courier New" w:hAnsi="Courier New" w:cs="Courier New"/>
         </w:rPr>
       </w:pPr>
-      <w:r>
-        <w:rPr>
-          <w:rFonts w:ascii="Courier New" w:hAnsi="Courier New" w:cs="Courier New"/>
-        </w:rPr>
-        <w:t>screen –r</w:t>
+      <w:proofErr w:type="gramStart"/>
+      <w:r>
+        <w:rPr>
+          <w:rFonts w:ascii="Courier New" w:hAnsi="Courier New" w:cs="Courier New"/>
+        </w:rPr>
+        <w:t>screen</w:t>
+      </w:r>
+      <w:proofErr w:type="gramEnd"/>
+      <w:r>
+        <w:rPr>
+          <w:rFonts w:ascii="Courier New" w:hAnsi="Courier New" w:cs="Courier New"/>
+        </w:rPr>
+        <w:t xml:space="preserve"> –r</w:t>
       </w:r>
     </w:p>
     <w:p/>
@@ -313,8 +383,13 @@
       </w:r>
     </w:p>
     <w:p>
-      <w:r>
-        <w:t>a.)</w:t>
+      <w:proofErr w:type="gramStart"/>
+      <w:r>
+        <w:t>a</w:t>
+      </w:r>
+      <w:proofErr w:type="gramEnd"/>
+      <w:r>
+        <w:t>.)</w:t>
       </w:r>
     </w:p>
     <w:p>
@@ -334,15 +409,71 @@
       <w:r>
         <w:t xml:space="preserve"> </w:t>
       </w:r>
-      <w:r>
-        <w:rPr>
-          <w:rFonts w:ascii="Courier New" w:eastAsia="Times New Roman" w:hAnsi="Courier New" w:cs="Courier New"/>
-          <w:color w:val="000000"/>
-          <w:sz w:val="20"/>
-          <w:szCs w:val="20"/>
-          <w:shd w:val="clear" w:color="auto" w:fill="FFFFFF"/>
-        </w:rPr>
-        <w:t xml:space="preserve">alias duf='du -sk * | sort </w:t>
+      <w:proofErr w:type="gramStart"/>
+      <w:r>
+        <w:rPr>
+          <w:rFonts w:ascii="Courier New" w:eastAsia="Times New Roman" w:hAnsi="Courier New" w:cs="Courier New"/>
+          <w:color w:val="000000"/>
+          <w:sz w:val="20"/>
+          <w:szCs w:val="20"/>
+          <w:shd w:val="clear" w:color="auto" w:fill="FFFFFF"/>
+        </w:rPr>
+        <w:t>alias</w:t>
+      </w:r>
+      <w:proofErr w:type="gramEnd"/>
+      <w:r>
+        <w:rPr>
+          <w:rFonts w:ascii="Courier New" w:eastAsia="Times New Roman" w:hAnsi="Courier New" w:cs="Courier New"/>
+          <w:color w:val="000000"/>
+          <w:sz w:val="20"/>
+          <w:szCs w:val="20"/>
+          <w:shd w:val="clear" w:color="auto" w:fill="FFFFFF"/>
+        </w:rPr>
+        <w:t xml:space="preserve"> </w:t>
+      </w:r>
+      <w:proofErr w:type="spellStart"/>
+      <w:r>
+        <w:rPr>
+          <w:rFonts w:ascii="Courier New" w:eastAsia="Times New Roman" w:hAnsi="Courier New" w:cs="Courier New"/>
+          <w:color w:val="000000"/>
+          <w:sz w:val="20"/>
+          <w:szCs w:val="20"/>
+          <w:shd w:val="clear" w:color="auto" w:fill="FFFFFF"/>
+        </w:rPr>
+        <w:t>duf</w:t>
+      </w:r>
+      <w:proofErr w:type="spellEnd"/>
+      <w:r>
+        <w:rPr>
+          <w:rFonts w:ascii="Courier New" w:eastAsia="Times New Roman" w:hAnsi="Courier New" w:cs="Courier New"/>
+          <w:color w:val="000000"/>
+          <w:sz w:val="20"/>
+          <w:szCs w:val="20"/>
+          <w:shd w:val="clear" w:color="auto" w:fill="FFFFFF"/>
+        </w:rPr>
+        <w:t>='du -</w:t>
+      </w:r>
+      <w:proofErr w:type="spellStart"/>
+      <w:r>
+        <w:rPr>
+          <w:rFonts w:ascii="Courier New" w:eastAsia="Times New Roman" w:hAnsi="Courier New" w:cs="Courier New"/>
+          <w:color w:val="000000"/>
+          <w:sz w:val="20"/>
+          <w:szCs w:val="20"/>
+          <w:shd w:val="clear" w:color="auto" w:fill="FFFFFF"/>
+        </w:rPr>
+        <w:t>sk</w:t>
+      </w:r>
+      <w:proofErr w:type="spellEnd"/>
+      <w:r>
+        <w:rPr>
+          <w:rFonts w:ascii="Courier New" w:eastAsia="Times New Roman" w:hAnsi="Courier New" w:cs="Courier New"/>
+          <w:color w:val="000000"/>
+          <w:sz w:val="20"/>
+          <w:szCs w:val="20"/>
+          <w:shd w:val="clear" w:color="auto" w:fill="FFFFFF"/>
+        </w:rPr>
+        <w:t xml:space="preserve"> * | sort </w:t>
       </w:r>
       <w:r>
         <w:rPr>
@@ -382,7 +513,117 @@
           <w:szCs w:val="20"/>
           <w:shd w:val="clear" w:color="auto" w:fill="FFFFFF"/>
         </w:rPr>
-        <w:t xml:space="preserve"> | perl -ne '\''($s,$f)=split(m{\t});for (qw(K M G)) {if($s&lt;1024) {printf("%.1f",$s);print "$_\t$f"; last};$s=$s/1024}'\'</w:t>
+        <w:t xml:space="preserve"> | </w:t>
+      </w:r>
+      <w:proofErr w:type="spellStart"/>
+      <w:r>
+        <w:rPr>
+          <w:rFonts w:ascii="Courier New" w:eastAsia="Times New Roman" w:hAnsi="Courier New" w:cs="Courier New"/>
+          <w:color w:val="000000"/>
+          <w:sz w:val="20"/>
+          <w:szCs w:val="20"/>
+          <w:shd w:val="clear" w:color="auto" w:fill="FFFFFF"/>
+        </w:rPr>
+        <w:t>perl</w:t>
+      </w:r>
+      <w:proofErr w:type="spellEnd"/>
+      <w:r>
+        <w:rPr>
+          <w:rFonts w:ascii="Courier New" w:eastAsia="Times New Roman" w:hAnsi="Courier New" w:cs="Courier New"/>
+          <w:color w:val="000000"/>
+          <w:sz w:val="20"/>
+          <w:szCs w:val="20"/>
+          <w:shd w:val="clear" w:color="auto" w:fill="FFFFFF"/>
+        </w:rPr>
+        <w:t xml:space="preserve"> -ne '\''($</w:t>
+      </w:r>
+      <w:proofErr w:type="spellStart"/>
+      <w:r>
+        <w:rPr>
+          <w:rFonts w:ascii="Courier New" w:eastAsia="Times New Roman" w:hAnsi="Courier New" w:cs="Courier New"/>
+          <w:color w:val="000000"/>
+          <w:sz w:val="20"/>
+          <w:szCs w:val="20"/>
+          <w:shd w:val="clear" w:color="auto" w:fill="FFFFFF"/>
+        </w:rPr>
+        <w:t>s,$f</w:t>
+      </w:r>
+      <w:proofErr w:type="spellEnd"/>
+      <w:r>
+        <w:rPr>
+          <w:rFonts w:ascii="Courier New" w:eastAsia="Times New Roman" w:hAnsi="Courier New" w:cs="Courier New"/>
+          <w:color w:val="000000"/>
+          <w:sz w:val="20"/>
+          <w:szCs w:val="20"/>
+          <w:shd w:val="clear" w:color="auto" w:fill="FFFFFF"/>
+        </w:rPr>
+        <w:t>)=split(m{\t});for (</w:t>
+      </w:r>
+      <w:proofErr w:type="spellStart"/>
+      <w:r>
+        <w:rPr>
+          <w:rFonts w:ascii="Courier New" w:eastAsia="Times New Roman" w:hAnsi="Courier New" w:cs="Courier New"/>
+          <w:color w:val="000000"/>
+          <w:sz w:val="20"/>
+          <w:szCs w:val="20"/>
+          <w:shd w:val="clear" w:color="auto" w:fill="FFFFFF"/>
+        </w:rPr>
+        <w:t>qw</w:t>
+      </w:r>
+      <w:proofErr w:type="spellEnd"/>
+      <w:r>
+        <w:rPr>
+          <w:rFonts w:ascii="Courier New" w:eastAsia="Times New Roman" w:hAnsi="Courier New" w:cs="Courier New"/>
+          <w:color w:val="000000"/>
+          <w:sz w:val="20"/>
+          <w:szCs w:val="20"/>
+          <w:shd w:val="clear" w:color="auto" w:fill="FFFFFF"/>
+        </w:rPr>
+        <w:t>(K M G)) {if($s&lt;1024) {</w:t>
+      </w:r>
+      <w:proofErr w:type="spellStart"/>
+      <w:r>
+        <w:rPr>
+          <w:rFonts w:ascii="Courier New" w:eastAsia="Times New Roman" w:hAnsi="Courier New" w:cs="Courier New"/>
+          <w:color w:val="000000"/>
+          <w:sz w:val="20"/>
+          <w:szCs w:val="20"/>
+          <w:shd w:val="clear" w:color="auto" w:fill="FFFFFF"/>
+        </w:rPr>
+        <w:t>printf</w:t>
+      </w:r>
+      <w:proofErr w:type="spellEnd"/>
+      <w:r>
+        <w:rPr>
+          <w:rFonts w:ascii="Courier New" w:eastAsia="Times New Roman" w:hAnsi="Courier New" w:cs="Courier New"/>
+          <w:color w:val="000000"/>
+          <w:sz w:val="20"/>
+          <w:szCs w:val="20"/>
+          <w:shd w:val="clear" w:color="auto" w:fill="FFFFFF"/>
+        </w:rPr>
+        <w:t>("%.1f",$s);print "$_\</w:t>
+      </w:r>
+      <w:proofErr w:type="spellStart"/>
+      <w:r>
+        <w:rPr>
+          <w:rFonts w:ascii="Courier New" w:eastAsia="Times New Roman" w:hAnsi="Courier New" w:cs="Courier New"/>
+          <w:color w:val="000000"/>
+          <w:sz w:val="20"/>
+          <w:szCs w:val="20"/>
+          <w:shd w:val="clear" w:color="auto" w:fill="FFFFFF"/>
+        </w:rPr>
+        <w:t>t$f</w:t>
+      </w:r>
+      <w:proofErr w:type="spellEnd"/>
+      <w:r>
+        <w:rPr>
+          <w:rFonts w:ascii="Courier New" w:eastAsia="Times New Roman" w:hAnsi="Courier New" w:cs="Courier New"/>
+          <w:color w:val="000000"/>
+          <w:sz w:val="20"/>
+          <w:szCs w:val="20"/>
+          <w:shd w:val="clear" w:color="auto" w:fill="FFFFFF"/>
+        </w:rPr>
+        <w:t>"; last};$s=$s/1024}'\'</w:t>
       </w:r>
     </w:p>
     <w:p>
@@ -395,8 +636,18 @@
         <w:rPr>
           <w:rFonts w:ascii="Courier New" w:hAnsi="Courier New" w:cs="Courier New"/>
         </w:rPr>
-        <w:t>&gt;$ duf</w:t>
-      </w:r>
+        <w:t xml:space="preserve">&gt;$ </w:t>
+      </w:r>
+      <w:proofErr w:type="spellStart"/>
+      <w:proofErr w:type="gramStart"/>
+      <w:r>
+        <w:rPr>
+          <w:rFonts w:ascii="Courier New" w:hAnsi="Courier New" w:cs="Courier New"/>
+        </w:rPr>
+        <w:t>duf</w:t>
+      </w:r>
+      <w:proofErr w:type="spellEnd"/>
+      <w:proofErr w:type="gramEnd"/>
     </w:p>
     <w:p>
       <w:r>
@@ -477,11 +728,19 @@
       <w:r>
         <w:t xml:space="preserve"> </w:t>
       </w:r>
-      <w:r>
-        <w:rPr>
-          <w:rFonts w:ascii="Courier New" w:hAnsi="Courier New" w:cs="Courier New"/>
-        </w:rPr>
-        <w:t xml:space="preserve">du </w:t>
+      <w:proofErr w:type="gramStart"/>
+      <w:r>
+        <w:rPr>
+          <w:rFonts w:ascii="Courier New" w:hAnsi="Courier New" w:cs="Courier New"/>
+        </w:rPr>
+        <w:t>du</w:t>
+      </w:r>
+      <w:proofErr w:type="gramEnd"/>
+      <w:r>
+        <w:rPr>
+          <w:rFonts w:ascii="Courier New" w:hAnsi="Courier New" w:cs="Courier New"/>
+        </w:rPr>
+        <w:t xml:space="preserve"> </w:t>
       </w:r>
       <w:r>
         <w:rPr>
@@ -493,7 +752,21 @@
         <w:rPr>
           <w:rFonts w:ascii="Courier New" w:hAnsi="Courier New" w:cs="Courier New"/>
         </w:rPr>
-        <w:t>| grep –e o[a-z]*o</w:t>
+        <w:t xml:space="preserve">| </w:t>
+      </w:r>
+      <w:proofErr w:type="spellStart"/>
+      <w:r>
+        <w:rPr>
+          <w:rFonts w:ascii="Courier New" w:hAnsi="Courier New" w:cs="Courier New"/>
+        </w:rPr>
+        <w:t>grep</w:t>
+      </w:r>
+      <w:proofErr w:type="spellEnd"/>
+      <w:r>
+        <w:rPr>
+          <w:rFonts w:ascii="Courier New" w:hAnsi="Courier New" w:cs="Courier New"/>
+        </w:rPr>
+        <w:t xml:space="preserve"> –e o[a-z]*o</w:t>
       </w:r>
     </w:p>
     <w:p>
@@ -551,28 +824,100 @@
         </w:drawing>
       </w:r>
     </w:p>
+    <w:p/>
+    <w:p/>
+    <w:p/>
+    <w:p/>
+    <w:p/>
+    <w:p/>
+    <w:p/>
+    <w:p/>
+    <w:p/>
+    <w:p/>
+    <w:p/>
+    <w:p/>
+    <w:p/>
+    <w:p/>
+    <w:p/>
+    <w:p/>
+    <w:p/>
+    <w:p/>
     <w:p>
       <w:r>
         <w:t>4.</w:t>
       </w:r>
     </w:p>
-    <w:p/>
-    <w:p/>
-    <w:p/>
-    <w:p/>
-    <w:p/>
-    <w:p/>
-    <w:p/>
-    <w:p/>
-    <w:p/>
-    <w:p/>
-    <w:p/>
-    <w:p/>
-    <w:p/>
-    <w:p/>
-    <w:p/>
-    <w:p/>
-    <w:p/>
+    <w:p>
+      <w:r>
+        <w:rPr>
+          <w:noProof/>
+        </w:rPr>
+        <w:drawing>
+          <wp:inline distT="0" distB="0" distL="0" distR="0" wp14:anchorId="2D10BBB0" wp14:editId="26A23CB7">
+            <wp:extent cx="5937250" cy="4146550"/>
+            <wp:effectExtent l="0" t="0" r="0" b="0"/>
+            <wp:docPr id="3" name="Picture 3" descr="Macintosh HD:Users:goalsman:Desktop:Screen Shot 2014-02-06 at 4.25.35 PM.png"/>
+            <wp:cNvGraphicFramePr>
+              <a:graphicFrameLocks xmlns:a="http://schemas.openxmlformats.org/drawingml/2006/main" noChangeAspect="1"/>
+            </wp:cNvGraphicFramePr>
+            <a:graphic xmlns:a="http://schemas.openxmlformats.org/drawingml/2006/main">
+              <a:graphicData uri="http://schemas.openxmlformats.org/drawingml/2006/picture">
+                <pic:pic xmlns:pic="http://schemas.openxmlformats.org/drawingml/2006/picture">
+                  <pic:nvPicPr>
+                    <pic:cNvPr id="0" name="Picture 1" descr="Macintosh HD:Users:goalsman:Desktop:Screen Shot 2014-02-06 at 4.25.35 PM.png"/>
+                    <pic:cNvPicPr>
+                      <a:picLocks noChangeAspect="1" noChangeArrowheads="1"/>
+                    </pic:cNvPicPr>
+                  </pic:nvPicPr>
+                  <pic:blipFill>
+                    <a:blip r:embed="rId10">
+                      <a:extLst>
+                        <a:ext uri="{28A0092B-C50C-407E-A947-70E740481C1C}">
+                          <a14:useLocalDpi xmlns:a14="http://schemas.microsoft.com/office/drawing/2010/main" val="0"/>
+                        </a:ext>
+                      </a:extLst>
+                    </a:blip>
+                    <a:srcRect/>
+                    <a:stretch>
+                      <a:fillRect/>
+                    </a:stretch>
+                  </pic:blipFill>
+                  <pic:spPr bwMode="auto">
+                    <a:xfrm>
+                      <a:off x="0" y="0"/>
+                      <a:ext cx="5937250" cy="4146550"/>
+                    </a:xfrm>
+                    <a:prstGeom prst="rect">
+                      <a:avLst/>
+                    </a:prstGeom>
+                    <a:noFill/>
+                    <a:ln>
+                      <a:noFill/>
+                    </a:ln>
+                  </pic:spPr>
+                </pic:pic>
+              </a:graphicData>
+            </a:graphic>
+          </wp:inline>
+        </w:drawing>
+      </w:r>
+    </w:p>
+    <w:p/>
+    <w:p/>
+    <w:p/>
+    <w:p/>
+    <w:p/>
+    <w:p/>
+    <w:p/>
+    <w:p/>
+    <w:p/>
+    <w:p/>
+    <w:p/>
+    <w:p/>
+    <w:p>
+      <w:bookmarkStart w:id="0" w:name="_GoBack"/>
+      <w:bookmarkEnd w:id="0"/>
+    </w:p>
     <w:p>
       <w:r>
         <w:t>5.</w:t>
@@ -584,11 +929,33 @@
           <w:rFonts w:ascii="Courier New" w:hAnsi="Courier New" w:cs="Courier New"/>
         </w:rPr>
       </w:pPr>
-      <w:r>
-        <w:rPr>
-          <w:rFonts w:ascii="Courier New" w:hAnsi="Courier New" w:cs="Courier New"/>
-        </w:rPr>
-        <w:t>mount | grep Volumes</w:t>
+      <w:proofErr w:type="gramStart"/>
+      <w:r>
+        <w:rPr>
+          <w:rFonts w:ascii="Courier New" w:hAnsi="Courier New" w:cs="Courier New"/>
+        </w:rPr>
+        <w:t>mount</w:t>
+      </w:r>
+      <w:proofErr w:type="gramEnd"/>
+      <w:r>
+        <w:rPr>
+          <w:rFonts w:ascii="Courier New" w:hAnsi="Courier New" w:cs="Courier New"/>
+        </w:rPr>
+        <w:t xml:space="preserve"> | </w:t>
+      </w:r>
+      <w:proofErr w:type="spellStart"/>
+      <w:r>
+        <w:rPr>
+          <w:rFonts w:ascii="Courier New" w:hAnsi="Courier New" w:cs="Courier New"/>
+        </w:rPr>
+        <w:t>grep</w:t>
+      </w:r>
+      <w:proofErr w:type="spellEnd"/>
+      <w:r>
+        <w:rPr>
+          <w:rFonts w:ascii="Courier New" w:hAnsi="Courier New" w:cs="Courier New"/>
+        </w:rPr>
+        <w:t xml:space="preserve"> Volumes</w:t>
       </w:r>
     </w:p>
     <w:p>
@@ -621,7 +988,7 @@
                     </pic:cNvPicPr>
                   </pic:nvPicPr>
                   <pic:blipFill>
-                    <a:blip r:embed="rId10">
+                    <a:blip r:embed="rId11">
                       <a:extLst>
                         <a:ext uri="{28A0092B-C50C-407E-A947-70E740481C1C}">
                           <a14:useLocalDpi xmlns:a14="http://schemas.microsoft.com/office/drawing/2010/main" val="0"/>
@@ -652,8 +1019,6 @@
           </wp:inline>
         </w:drawing>
       </w:r>
-      <w:bookmarkStart w:id="0" w:name="_GoBack"/>
-      <w:bookmarkEnd w:id="0"/>
     </w:p>
     <w:sectPr>
       <w:pgSz w:w="12240" w:h="15840"/>

</xml_diff>

<commit_message>
Inline comments and notes for HW 0206.
</commit_message>
<xml_diff>
--- a/homework/io-gymnastics.docx
+++ b/homework/io-gymnastics.docx
@@ -3,6 +3,11 @@
 <w:document xmlns:wpc="http://schemas.microsoft.com/office/word/2010/wordprocessingCanvas" xmlns:mo="http://schemas.microsoft.com/office/mac/office/2008/main" xmlns:mc="http://schemas.openxmlformats.org/markup-compatibility/2006" xmlns:mv="urn:schemas-microsoft-com:mac:vml" xmlns:o="urn:schemas-microsoft-com:office:office" xmlns:r="http://schemas.openxmlformats.org/officeDocument/2006/relationships" xmlns:m="http://schemas.openxmlformats.org/officeDocument/2006/math" xmlns:v="urn:schemas-microsoft-com:vml" xmlns:wp14="http://schemas.microsoft.com/office/word/2010/wordprocessingDrawing" xmlns:wp="http://schemas.openxmlformats.org/drawingml/2006/wordprocessingDrawing" xmlns:w10="urn:schemas-microsoft-com:office:word" xmlns:w="http://schemas.openxmlformats.org/wordprocessingml/2006/main" xmlns:w14="http://schemas.microsoft.com/office/word/2010/wordml" xmlns:wpg="http://schemas.microsoft.com/office/word/2010/wordprocessingGroup" xmlns:wpi="http://schemas.microsoft.com/office/word/2010/wordprocessingInk" xmlns:wne="http://schemas.microsoft.com/office/word/2006/wordml" xmlns:wps="http://schemas.microsoft.com/office/word/2010/wordprocessingShape" mc:Ignorable="w14 wp14">
   <w:body>
     <w:p>
+      <w:pPr>
+        <w:rPr>
+          <w:rFonts w:hint="eastAsia"/>
+        </w:rPr>
+      </w:pPr>
       <w:r>
         <w:t>Willy Husted</w:t>
       </w:r>
@@ -10,12 +15,21 @@
     <w:p>
       <w:pPr>
         <w:jc w:val="center"/>
+        <w:rPr>
+          <w:rFonts w:hint="eastAsia"/>
+        </w:rPr>
       </w:pPr>
       <w:r>
         <w:t>I/O and File  “Gymnastics”</w:t>
       </w:r>
     </w:p>
-    <w:p/>
+    <w:p>
+      <w:pPr>
+        <w:rPr>
+          <w:rFonts w:hint="eastAsia"/>
+        </w:rPr>
+      </w:pPr>
+    </w:p>
     <w:p>
       <w:pPr>
         <w:rPr>
@@ -28,8 +42,6 @@
       <w:r>
         <w:t xml:space="preserve">1.  </w:t>
       </w:r>
-      <w:proofErr w:type="spellStart"/>
-      <w:proofErr w:type="gramStart"/>
       <w:r>
         <w:rPr>
           <w:rFonts w:ascii="Courier New" w:hAnsi="Courier New" w:cs="Courier New"/>
@@ -37,10 +49,9 @@
           <w:sz w:val="22"/>
           <w:szCs w:val="22"/>
         </w:rPr>
-        <w:t>ssh</w:t>
-      </w:r>
-      <w:proofErr w:type="spellEnd"/>
-      <w:proofErr w:type="gramEnd"/>
+        <w:t>ssh -L 8008:</w:t>
+      </w:r>
+      <w:commentRangeStart w:id="0"/>
       <w:r>
         <w:rPr>
           <w:rFonts w:ascii="Courier New" w:hAnsi="Courier New" w:cs="Courier New"/>
@@ -48,11 +59,38 @@
           <w:sz w:val="22"/>
           <w:szCs w:val="22"/>
         </w:rPr>
-        <w:t xml:space="preserve"> -L 8008:10.22.210.221:8000 whusted@my.cs.lmu.edu</w:t>
-      </w:r>
-    </w:p>
-    <w:p/>
-    <w:p>
+        <w:t>10.22.210.221</w:t>
+      </w:r>
+      <w:commentRangeEnd w:id="0"/>
+      <w:r>
+        <w:rPr>
+          <w:rStyle w:val="CommentReference"/>
+        </w:rPr>
+        <w:commentReference w:id="0"/>
+      </w:r>
+      <w:r>
+        <w:rPr>
+          <w:rFonts w:ascii="Courier New" w:hAnsi="Courier New" w:cs="Courier New"/>
+          <w:color w:val="000000"/>
+          <w:sz w:val="22"/>
+          <w:szCs w:val="22"/>
+        </w:rPr>
+        <w:t>:8000 whusted@my.cs.lmu.edu</w:t>
+      </w:r>
+    </w:p>
+    <w:p>
+      <w:pPr>
+        <w:rPr>
+          <w:rFonts w:hint="eastAsia"/>
+        </w:rPr>
+      </w:pPr>
+    </w:p>
+    <w:p>
+      <w:pPr>
+        <w:rPr>
+          <w:rFonts w:hint="eastAsia"/>
+        </w:rPr>
+      </w:pPr>
       <w:r>
         <w:rPr>
           <w:noProof/>
@@ -75,7 +113,7 @@
                     </pic:cNvPicPr>
                   </pic:nvPicPr>
                   <pic:blipFill>
-                    <a:blip r:embed="rId5">
+                    <a:blip r:embed="rId6">
                       <a:extLst>
                         <a:ext uri="{28A0092B-C50C-407E-A947-70E740481C1C}">
                           <a14:useLocalDpi xmlns:a14="http://schemas.microsoft.com/office/drawing/2010/main" val="0"/>
@@ -107,18 +145,21 @@
         </w:drawing>
       </w:r>
     </w:p>
-    <w:p/>
-    <w:p>
-      <w:r>
-        <w:t xml:space="preserve">2. </w:t>
-      </w:r>
-      <w:proofErr w:type="gramStart"/>
-      <w:r>
-        <w:t>commands</w:t>
-      </w:r>
-      <w:proofErr w:type="gramEnd"/>
-      <w:r>
-        <w:t xml:space="preserve"> used, in order:</w:t>
+    <w:p>
+      <w:pPr>
+        <w:rPr>
+          <w:rFonts w:hint="eastAsia"/>
+        </w:rPr>
+      </w:pPr>
+    </w:p>
+    <w:p>
+      <w:pPr>
+        <w:rPr>
+          <w:rFonts w:hint="eastAsia"/>
+        </w:rPr>
+      </w:pPr>
+      <w:r>
+        <w:t>2. commands used, in order:</w:t>
       </w:r>
     </w:p>
     <w:p>
@@ -127,126 +168,108 @@
           <w:rFonts w:ascii="Courier New" w:hAnsi="Courier New" w:cs="Courier New"/>
         </w:rPr>
       </w:pPr>
-      <w:proofErr w:type="spellStart"/>
-      <w:proofErr w:type="gramStart"/>
       <w:r>
         <w:rPr>
           <w:rFonts w:ascii="Courier New" w:hAnsi="Courier New" w:cs="Courier New"/>
         </w:rPr>
-        <w:t>ssh</w:t>
-      </w:r>
-      <w:proofErr w:type="spellEnd"/>
-      <w:proofErr w:type="gramEnd"/>
-      <w:r>
+        <w:t>ssh whusted@my.cs.lmu.edu</w:t>
+      </w:r>
+    </w:p>
+    <w:p>
+      <w:pPr>
         <w:rPr>
           <w:rFonts w:ascii="Courier New" w:hAnsi="Courier New" w:cs="Courier New"/>
         </w:rPr>
-        <w:t xml:space="preserve"> whusted@my.cs.lmu.edu</w:t>
-      </w:r>
-    </w:p>
-    <w:p>
-      <w:pPr>
+      </w:pPr>
+      <w:r>
         <w:rPr>
           <w:rFonts w:ascii="Courier New" w:hAnsi="Courier New" w:cs="Courier New"/>
         </w:rPr>
-      </w:pPr>
-      <w:proofErr w:type="gramStart"/>
-      <w:r>
+        <w:t>screen</w:t>
+      </w:r>
+    </w:p>
+    <w:p>
+      <w:pPr>
         <w:rPr>
           <w:rFonts w:ascii="Courier New" w:hAnsi="Courier New" w:cs="Courier New"/>
         </w:rPr>
-        <w:t>screen</w:t>
-      </w:r>
-      <w:proofErr w:type="gramEnd"/>
-    </w:p>
-    <w:p>
-      <w:pPr>
+      </w:pPr>
+      <w:r>
         <w:rPr>
           <w:rFonts w:ascii="Courier New" w:hAnsi="Courier New" w:cs="Courier New"/>
         </w:rPr>
-      </w:pPr>
-      <w:proofErr w:type="gramStart"/>
-      <w:r>
+        <w:t>ping facebook.com</w:t>
+      </w:r>
+    </w:p>
+    <w:p>
+      <w:pPr>
+        <w:rPr>
+          <w:rFonts w:hint="eastAsia"/>
+        </w:rPr>
+      </w:pPr>
+      <w:r>
+        <w:t>ctrl –</w:t>
+      </w:r>
+      <w:r>
+        <w:t>ad (used to detach screen)</w:t>
+      </w:r>
+    </w:p>
+    <w:p>
+      <w:pPr>
+        <w:rPr>
+          <w:rFonts w:hint="eastAsia"/>
+        </w:rPr>
+      </w:pPr>
+      <w:r>
+        <w:t>(logout of my.cs.lmu.edu)</w:t>
+      </w:r>
+    </w:p>
+    <w:p>
+      <w:pPr>
+        <w:rPr>
+          <w:rFonts w:hint="eastAsia"/>
+        </w:rPr>
+      </w:pPr>
+      <w:r>
+        <w:t>(log back in)</w:t>
+      </w:r>
+    </w:p>
+    <w:p>
+      <w:pPr>
         <w:rPr>
           <w:rFonts w:ascii="Courier New" w:hAnsi="Courier New" w:cs="Courier New"/>
         </w:rPr>
-        <w:t>ping</w:t>
-      </w:r>
-      <w:proofErr w:type="gramEnd"/>
+      </w:pPr>
       <w:r>
         <w:rPr>
           <w:rFonts w:ascii="Courier New" w:hAnsi="Courier New" w:cs="Courier New"/>
         </w:rPr>
-        <w:t xml:space="preserve"> facebook.com</w:t>
-      </w:r>
-    </w:p>
-    <w:p>
-      <w:proofErr w:type="gramStart"/>
-      <w:r>
-        <w:t>ctrl</w:t>
-      </w:r>
-      <w:proofErr w:type="gramEnd"/>
-      <w:r>
-        <w:t xml:space="preserve"> –</w:t>
-      </w:r>
-      <w:r>
-        <w:t>ad (used to detach screen)</w:t>
-      </w:r>
-    </w:p>
-    <w:p>
-      <w:r>
-        <w:t>(</w:t>
-      </w:r>
-      <w:proofErr w:type="gramStart"/>
-      <w:r>
-        <w:t>logout</w:t>
-      </w:r>
-      <w:proofErr w:type="gramEnd"/>
-      <w:r>
-        <w:t xml:space="preserve"> of my.cs.lmu.edu)</w:t>
-      </w:r>
-    </w:p>
-    <w:p>
-      <w:r>
-        <w:t>(</w:t>
-      </w:r>
-      <w:proofErr w:type="gramStart"/>
-      <w:r>
-        <w:t>log</w:t>
-      </w:r>
-      <w:proofErr w:type="gramEnd"/>
-      <w:r>
-        <w:t xml:space="preserve"> back in)</w:t>
-      </w:r>
-    </w:p>
-    <w:p>
-      <w:pPr>
-        <w:rPr>
-          <w:rFonts w:ascii="Courier New" w:hAnsi="Courier New" w:cs="Courier New"/>
-        </w:rPr>
-      </w:pPr>
-      <w:proofErr w:type="gramStart"/>
-      <w:r>
-        <w:rPr>
-          <w:rFonts w:ascii="Courier New" w:hAnsi="Courier New" w:cs="Courier New"/>
-        </w:rPr>
-        <w:t>screen</w:t>
-      </w:r>
-      <w:proofErr w:type="gramEnd"/>
-      <w:r>
-        <w:rPr>
-          <w:rFonts w:ascii="Courier New" w:hAnsi="Courier New" w:cs="Courier New"/>
-        </w:rPr>
-        <w:t xml:space="preserve"> –r</w:t>
-      </w:r>
-    </w:p>
-    <w:p/>
-    <w:p>
+        <w:t>screen –r</w:t>
+      </w:r>
+    </w:p>
+    <w:p>
+      <w:pPr>
+        <w:rPr>
+          <w:rFonts w:hint="eastAsia"/>
+        </w:rPr>
+      </w:pPr>
+    </w:p>
+    <w:p>
+      <w:pPr>
+        <w:rPr>
+          <w:rFonts w:hint="eastAsia"/>
+        </w:rPr>
+      </w:pPr>
       <w:r>
         <w:t>Screen shots:</w:t>
       </w:r>
     </w:p>
     <w:p>
+      <w:pPr>
+        <w:rPr>
+          <w:rFonts w:hint="eastAsia"/>
+        </w:rPr>
+      </w:pPr>
       <w:r>
         <w:rPr>
           <w:noProof/>
@@ -265,61 +288,6 @@
                 <pic:pic xmlns:pic="http://schemas.openxmlformats.org/drawingml/2006/picture">
                   <pic:nvPicPr>
                     <pic:cNvPr id="0" name="Picture 2" descr="Macintosh HD:Users:goalsman:Desktop:Screen Shot 2014-02-05 at 8.21.23 PM.png"/>
-                    <pic:cNvPicPr>
-                      <a:picLocks noChangeAspect="1" noChangeArrowheads="1"/>
-                    </pic:cNvPicPr>
-                  </pic:nvPicPr>
-                  <pic:blipFill>
-                    <a:blip r:embed="rId6">
-                      <a:extLst>
-                        <a:ext uri="{28A0092B-C50C-407E-A947-70E740481C1C}">
-                          <a14:useLocalDpi xmlns:a14="http://schemas.microsoft.com/office/drawing/2010/main" val="0"/>
-                        </a:ext>
-                      </a:extLst>
-                    </a:blip>
-                    <a:srcRect/>
-                    <a:stretch>
-                      <a:fillRect/>
-                    </a:stretch>
-                  </pic:blipFill>
-                  <pic:spPr bwMode="auto">
-                    <a:xfrm>
-                      <a:off x="0" y="0"/>
-                      <a:ext cx="5937250" cy="4641850"/>
-                    </a:xfrm>
-                    <a:prstGeom prst="rect">
-                      <a:avLst/>
-                    </a:prstGeom>
-                    <a:noFill/>
-                    <a:ln>
-                      <a:noFill/>
-                    </a:ln>
-                  </pic:spPr>
-                </pic:pic>
-              </a:graphicData>
-            </a:graphic>
-          </wp:inline>
-        </w:drawing>
-      </w:r>
-    </w:p>
-    <w:p>
-      <w:r>
-        <w:rPr>
-          <w:noProof/>
-        </w:rPr>
-        <w:drawing>
-          <wp:inline distT="0" distB="0" distL="0" distR="0" wp14:anchorId="41893BDB" wp14:editId="48CA0C3C">
-            <wp:extent cx="5937250" cy="4641850"/>
-            <wp:effectExtent l="0" t="0" r="0" b="0"/>
-            <wp:docPr id="1" name="Picture 1" descr="Macintosh HD:Users:goalsman:Desktop:Screen Shot 2014-02-05 at 8.22.27 PM.png"/>
-            <wp:cNvGraphicFramePr>
-              <a:graphicFrameLocks xmlns:a="http://schemas.openxmlformats.org/drawingml/2006/main" noChangeAspect="1"/>
-            </wp:cNvGraphicFramePr>
-            <a:graphic xmlns:a="http://schemas.openxmlformats.org/drawingml/2006/main">
-              <a:graphicData uri="http://schemas.openxmlformats.org/drawingml/2006/picture">
-                <pic:pic xmlns:pic="http://schemas.openxmlformats.org/drawingml/2006/picture">
-                  <pic:nvPicPr>
-                    <pic:cNvPr id="0" name="Picture 1" descr="Macintosh HD:Users:goalsman:Desktop:Screen Shot 2014-02-05 at 8.22.27 PM.png"/>
                     <pic:cNvPicPr>
                       <a:picLocks noChangeAspect="1" noChangeArrowheads="1"/>
                     </pic:cNvPicPr>
@@ -357,313 +325,21 @@
         </w:drawing>
       </w:r>
     </w:p>
-    <w:p/>
-    <w:p/>
-    <w:p/>
-    <w:p/>
-    <w:p/>
-    <w:p/>
-    <w:p/>
-    <w:p/>
-    <w:p/>
-    <w:p/>
-    <w:p/>
-    <w:p/>
-    <w:p/>
-    <w:p/>
-    <w:p/>
-    <w:p/>
-    <w:p/>
-    <w:p/>
-    <w:p/>
-    <w:p/>
-    <w:p>
-      <w:r>
-        <w:t>3.</w:t>
-      </w:r>
-    </w:p>
-    <w:p>
-      <w:proofErr w:type="gramStart"/>
-      <w:r>
-        <w:t>a</w:t>
-      </w:r>
-      <w:proofErr w:type="gramEnd"/>
-      <w:r>
-        <w:t>.)</w:t>
-      </w:r>
-    </w:p>
-    <w:p>
-      <w:pPr>
-        <w:rPr>
-          <w:rFonts w:ascii="Times" w:eastAsia="Times New Roman" w:hAnsi="Times" w:cs="Times New Roman"/>
-          <w:sz w:val="20"/>
-          <w:szCs w:val="20"/>
-        </w:rPr>
-      </w:pPr>
-      <w:r>
-        <w:rPr>
-          <w:rFonts w:ascii="Courier New" w:hAnsi="Courier New" w:cs="Courier New"/>
-        </w:rPr>
-        <w:t>&gt;$</w:t>
-      </w:r>
-      <w:r>
-        <w:t xml:space="preserve"> </w:t>
-      </w:r>
-      <w:proofErr w:type="gramStart"/>
-      <w:r>
-        <w:rPr>
-          <w:rFonts w:ascii="Courier New" w:eastAsia="Times New Roman" w:hAnsi="Courier New" w:cs="Courier New"/>
-          <w:color w:val="000000"/>
-          <w:sz w:val="20"/>
-          <w:szCs w:val="20"/>
-          <w:shd w:val="clear" w:color="auto" w:fill="FFFFFF"/>
-        </w:rPr>
-        <w:t>alias</w:t>
-      </w:r>
-      <w:proofErr w:type="gramEnd"/>
-      <w:r>
-        <w:rPr>
-          <w:rFonts w:ascii="Courier New" w:eastAsia="Times New Roman" w:hAnsi="Courier New" w:cs="Courier New"/>
-          <w:color w:val="000000"/>
-          <w:sz w:val="20"/>
-          <w:szCs w:val="20"/>
-          <w:shd w:val="clear" w:color="auto" w:fill="FFFFFF"/>
-        </w:rPr>
-        <w:t xml:space="preserve"> </w:t>
-      </w:r>
-      <w:proofErr w:type="spellStart"/>
-      <w:r>
-        <w:rPr>
-          <w:rFonts w:ascii="Courier New" w:eastAsia="Times New Roman" w:hAnsi="Courier New" w:cs="Courier New"/>
-          <w:color w:val="000000"/>
-          <w:sz w:val="20"/>
-          <w:szCs w:val="20"/>
-          <w:shd w:val="clear" w:color="auto" w:fill="FFFFFF"/>
-        </w:rPr>
-        <w:t>duf</w:t>
-      </w:r>
-      <w:proofErr w:type="spellEnd"/>
-      <w:r>
-        <w:rPr>
-          <w:rFonts w:ascii="Courier New" w:eastAsia="Times New Roman" w:hAnsi="Courier New" w:cs="Courier New"/>
-          <w:color w:val="000000"/>
-          <w:sz w:val="20"/>
-          <w:szCs w:val="20"/>
-          <w:shd w:val="clear" w:color="auto" w:fill="FFFFFF"/>
-        </w:rPr>
-        <w:t>='du -</w:t>
-      </w:r>
-      <w:proofErr w:type="spellStart"/>
-      <w:r>
-        <w:rPr>
-          <w:rFonts w:ascii="Courier New" w:eastAsia="Times New Roman" w:hAnsi="Courier New" w:cs="Courier New"/>
-          <w:color w:val="000000"/>
-          <w:sz w:val="20"/>
-          <w:szCs w:val="20"/>
-          <w:shd w:val="clear" w:color="auto" w:fill="FFFFFF"/>
-        </w:rPr>
-        <w:t>sk</w:t>
-      </w:r>
-      <w:proofErr w:type="spellEnd"/>
-      <w:r>
-        <w:rPr>
-          <w:rFonts w:ascii="Courier New" w:eastAsia="Times New Roman" w:hAnsi="Courier New" w:cs="Courier New"/>
-          <w:color w:val="000000"/>
-          <w:sz w:val="20"/>
-          <w:szCs w:val="20"/>
-          <w:shd w:val="clear" w:color="auto" w:fill="FFFFFF"/>
-        </w:rPr>
-        <w:t xml:space="preserve"> * | sort </w:t>
-      </w:r>
-      <w:r>
-        <w:rPr>
-          <w:rFonts w:ascii="Courier New" w:eastAsia="Times New Roman" w:hAnsi="Courier New" w:cs="Courier New"/>
-          <w:color w:val="000000"/>
-          <w:sz w:val="20"/>
-          <w:szCs w:val="20"/>
-          <w:shd w:val="clear" w:color="auto" w:fill="FFFFFF"/>
-        </w:rPr>
-        <w:t>–</w:t>
-      </w:r>
-      <w:r>
-        <w:rPr>
-          <w:rFonts w:ascii="Courier New" w:eastAsia="Times New Roman" w:hAnsi="Courier New" w:cs="Courier New"/>
-          <w:color w:val="000000"/>
-          <w:sz w:val="20"/>
-          <w:szCs w:val="20"/>
-          <w:shd w:val="clear" w:color="auto" w:fill="FFFFFF"/>
-        </w:rPr>
-        <w:t>n</w:t>
-      </w:r>
-      <w:r>
-        <w:rPr>
-          <w:rFonts w:ascii="Courier New" w:eastAsia="Times New Roman" w:hAnsi="Courier New" w:cs="Courier New"/>
-          <w:color w:val="000000"/>
-          <w:sz w:val="20"/>
-          <w:szCs w:val="20"/>
-          <w:shd w:val="clear" w:color="auto" w:fill="FFFFFF"/>
-        </w:rPr>
-        <w:t xml:space="preserve"> -r</w:t>
-      </w:r>
-      <w:r>
-        <w:rPr>
-          <w:rFonts w:ascii="Courier New" w:eastAsia="Times New Roman" w:hAnsi="Courier New" w:cs="Courier New"/>
-          <w:color w:val="000000"/>
-          <w:sz w:val="20"/>
-          <w:szCs w:val="20"/>
-          <w:shd w:val="clear" w:color="auto" w:fill="FFFFFF"/>
-        </w:rPr>
-        <w:t xml:space="preserve"> | </w:t>
-      </w:r>
-      <w:proofErr w:type="spellStart"/>
-      <w:r>
-        <w:rPr>
-          <w:rFonts w:ascii="Courier New" w:eastAsia="Times New Roman" w:hAnsi="Courier New" w:cs="Courier New"/>
-          <w:color w:val="000000"/>
-          <w:sz w:val="20"/>
-          <w:szCs w:val="20"/>
-          <w:shd w:val="clear" w:color="auto" w:fill="FFFFFF"/>
-        </w:rPr>
-        <w:t>perl</w:t>
-      </w:r>
-      <w:proofErr w:type="spellEnd"/>
-      <w:r>
-        <w:rPr>
-          <w:rFonts w:ascii="Courier New" w:eastAsia="Times New Roman" w:hAnsi="Courier New" w:cs="Courier New"/>
-          <w:color w:val="000000"/>
-          <w:sz w:val="20"/>
-          <w:szCs w:val="20"/>
-          <w:shd w:val="clear" w:color="auto" w:fill="FFFFFF"/>
-        </w:rPr>
-        <w:t xml:space="preserve"> -ne '\''($</w:t>
-      </w:r>
-      <w:proofErr w:type="spellStart"/>
-      <w:r>
-        <w:rPr>
-          <w:rFonts w:ascii="Courier New" w:eastAsia="Times New Roman" w:hAnsi="Courier New" w:cs="Courier New"/>
-          <w:color w:val="000000"/>
-          <w:sz w:val="20"/>
-          <w:szCs w:val="20"/>
-          <w:shd w:val="clear" w:color="auto" w:fill="FFFFFF"/>
-        </w:rPr>
-        <w:t>s,$f</w:t>
-      </w:r>
-      <w:proofErr w:type="spellEnd"/>
-      <w:r>
-        <w:rPr>
-          <w:rFonts w:ascii="Courier New" w:eastAsia="Times New Roman" w:hAnsi="Courier New" w:cs="Courier New"/>
-          <w:color w:val="000000"/>
-          <w:sz w:val="20"/>
-          <w:szCs w:val="20"/>
-          <w:shd w:val="clear" w:color="auto" w:fill="FFFFFF"/>
-        </w:rPr>
-        <w:t>)=split(m{\t});for (</w:t>
-      </w:r>
-      <w:proofErr w:type="spellStart"/>
-      <w:r>
-        <w:rPr>
-          <w:rFonts w:ascii="Courier New" w:eastAsia="Times New Roman" w:hAnsi="Courier New" w:cs="Courier New"/>
-          <w:color w:val="000000"/>
-          <w:sz w:val="20"/>
-          <w:szCs w:val="20"/>
-          <w:shd w:val="clear" w:color="auto" w:fill="FFFFFF"/>
-        </w:rPr>
-        <w:t>qw</w:t>
-      </w:r>
-      <w:proofErr w:type="spellEnd"/>
-      <w:r>
-        <w:rPr>
-          <w:rFonts w:ascii="Courier New" w:eastAsia="Times New Roman" w:hAnsi="Courier New" w:cs="Courier New"/>
-          <w:color w:val="000000"/>
-          <w:sz w:val="20"/>
-          <w:szCs w:val="20"/>
-          <w:shd w:val="clear" w:color="auto" w:fill="FFFFFF"/>
-        </w:rPr>
-        <w:t>(K M G)) {if($s&lt;1024) {</w:t>
-      </w:r>
-      <w:proofErr w:type="spellStart"/>
-      <w:r>
-        <w:rPr>
-          <w:rFonts w:ascii="Courier New" w:eastAsia="Times New Roman" w:hAnsi="Courier New" w:cs="Courier New"/>
-          <w:color w:val="000000"/>
-          <w:sz w:val="20"/>
-          <w:szCs w:val="20"/>
-          <w:shd w:val="clear" w:color="auto" w:fill="FFFFFF"/>
-        </w:rPr>
-        <w:t>printf</w:t>
-      </w:r>
-      <w:proofErr w:type="spellEnd"/>
-      <w:r>
-        <w:rPr>
-          <w:rFonts w:ascii="Courier New" w:eastAsia="Times New Roman" w:hAnsi="Courier New" w:cs="Courier New"/>
-          <w:color w:val="000000"/>
-          <w:sz w:val="20"/>
-          <w:szCs w:val="20"/>
-          <w:shd w:val="clear" w:color="auto" w:fill="FFFFFF"/>
-        </w:rPr>
-        <w:t>("%.1f",$s);print "$_\</w:t>
-      </w:r>
-      <w:proofErr w:type="spellStart"/>
-      <w:r>
-        <w:rPr>
-          <w:rFonts w:ascii="Courier New" w:eastAsia="Times New Roman" w:hAnsi="Courier New" w:cs="Courier New"/>
-          <w:color w:val="000000"/>
-          <w:sz w:val="20"/>
-          <w:szCs w:val="20"/>
-          <w:shd w:val="clear" w:color="auto" w:fill="FFFFFF"/>
-        </w:rPr>
-        <w:t>t$f</w:t>
-      </w:r>
-      <w:proofErr w:type="spellEnd"/>
-      <w:r>
-        <w:rPr>
-          <w:rFonts w:ascii="Courier New" w:eastAsia="Times New Roman" w:hAnsi="Courier New" w:cs="Courier New"/>
-          <w:color w:val="000000"/>
-          <w:sz w:val="20"/>
-          <w:szCs w:val="20"/>
-          <w:shd w:val="clear" w:color="auto" w:fill="FFFFFF"/>
-        </w:rPr>
-        <w:t>"; last};$s=$s/1024}'\'</w:t>
-      </w:r>
-    </w:p>
-    <w:p>
-      <w:pPr>
-        <w:rPr>
-          <w:rFonts w:ascii="Courier New" w:hAnsi="Courier New" w:cs="Courier New"/>
-        </w:rPr>
-      </w:pPr>
-      <w:r>
-        <w:rPr>
-          <w:rFonts w:ascii="Courier New" w:hAnsi="Courier New" w:cs="Courier New"/>
-        </w:rPr>
-        <w:t xml:space="preserve">&gt;$ </w:t>
-      </w:r>
-      <w:proofErr w:type="spellStart"/>
-      <w:proofErr w:type="gramStart"/>
-      <w:r>
-        <w:rPr>
-          <w:rFonts w:ascii="Courier New" w:hAnsi="Courier New" w:cs="Courier New"/>
-        </w:rPr>
-        <w:t>duf</w:t>
-      </w:r>
-      <w:proofErr w:type="spellEnd"/>
-      <w:proofErr w:type="gramEnd"/>
-    </w:p>
-    <w:p>
-      <w:r>
-        <w:t>(This very messy solution was the best one I could find that properly sorted by size and not just numeric value)</w:t>
-      </w:r>
-    </w:p>
-    <w:p>
+    <w:p>
+      <w:pPr>
+        <w:rPr>
+          <w:rFonts w:hint="eastAsia"/>
+        </w:rPr>
+      </w:pPr>
       <w:r>
         <w:rPr>
           <w:noProof/>
         </w:rPr>
         <w:drawing>
-          <wp:inline distT="0" distB="0" distL="0" distR="0" wp14:anchorId="7630499C" wp14:editId="1DCD7D5D">
-            <wp:extent cx="5937250" cy="4730750"/>
+          <wp:inline distT="0" distB="0" distL="0" distR="0" wp14:anchorId="41893BDB" wp14:editId="48CA0C3C">
+            <wp:extent cx="5937250" cy="4641850"/>
             <wp:effectExtent l="0" t="0" r="0" b="0"/>
-            <wp:docPr id="6" name="Picture 6" descr="Macintosh HD:Users:goalsman:Desktop:Screen Shot 2014-02-06 at 8.40.48 AM.png"/>
+            <wp:docPr id="1" name="Picture 1" descr="Macintosh HD:Users:goalsman:Desktop:Screen Shot 2014-02-05 at 8.22.27 PM.png"/>
             <wp:cNvGraphicFramePr>
               <a:graphicFrameLocks xmlns:a="http://schemas.openxmlformats.org/drawingml/2006/main" noChangeAspect="1"/>
             </wp:cNvGraphicFramePr>
@@ -671,7 +347,7 @@
               <a:graphicData uri="http://schemas.openxmlformats.org/drawingml/2006/picture">
                 <pic:pic xmlns:pic="http://schemas.openxmlformats.org/drawingml/2006/picture">
                   <pic:nvPicPr>
-                    <pic:cNvPr id="0" name="Picture 6" descr="Macintosh HD:Users:goalsman:Desktop:Screen Shot 2014-02-06 at 8.40.48 AM.png"/>
+                    <pic:cNvPr id="0" name="Picture 1" descr="Macintosh HD:Users:goalsman:Desktop:Screen Shot 2014-02-05 at 8.22.27 PM.png"/>
                     <pic:cNvPicPr>
                       <a:picLocks noChangeAspect="1" noChangeArrowheads="1"/>
                     </pic:cNvPicPr>
@@ -692,7 +368,7 @@
                   <pic:spPr bwMode="auto">
                     <a:xfrm>
                       <a:off x="0" y="0"/>
-                      <a:ext cx="5937250" cy="4730750"/>
+                      <a:ext cx="5937250" cy="4641850"/>
                     </a:xfrm>
                     <a:prstGeom prst="rect">
                       <a:avLst/>
@@ -709,76 +385,286 @@
         </w:drawing>
       </w:r>
     </w:p>
-    <w:p/>
-    <w:p/>
-    <w:p/>
-    <w:p/>
-    <w:p/>
-    <w:p/>
-    <w:p/>
-    <w:p/>
-    <w:p/>
-    <w:p/>
-    <w:p/>
-    <w:p/>
-    <w:p>
-      <w:r>
-        <w:t>b.)</w:t>
+    <w:p>
+      <w:pPr>
+        <w:rPr>
+          <w:rFonts w:hint="eastAsia"/>
+        </w:rPr>
+      </w:pPr>
+    </w:p>
+    <w:p>
+      <w:pPr>
+        <w:rPr>
+          <w:rFonts w:hint="eastAsia"/>
+        </w:rPr>
+      </w:pPr>
+    </w:p>
+    <w:p>
+      <w:pPr>
+        <w:rPr>
+          <w:rFonts w:hint="eastAsia"/>
+        </w:rPr>
+      </w:pPr>
+    </w:p>
+    <w:p>
+      <w:pPr>
+        <w:rPr>
+          <w:rFonts w:hint="eastAsia"/>
+        </w:rPr>
+      </w:pPr>
+    </w:p>
+    <w:p>
+      <w:pPr>
+        <w:rPr>
+          <w:rFonts w:hint="eastAsia"/>
+        </w:rPr>
+      </w:pPr>
+    </w:p>
+    <w:p>
+      <w:pPr>
+        <w:rPr>
+          <w:rFonts w:hint="eastAsia"/>
+        </w:rPr>
+      </w:pPr>
+    </w:p>
+    <w:p>
+      <w:pPr>
+        <w:rPr>
+          <w:rFonts w:hint="eastAsia"/>
+        </w:rPr>
+      </w:pPr>
+    </w:p>
+    <w:p>
+      <w:pPr>
+        <w:rPr>
+          <w:rFonts w:hint="eastAsia"/>
+        </w:rPr>
+      </w:pPr>
+    </w:p>
+    <w:p>
+      <w:pPr>
+        <w:rPr>
+          <w:rFonts w:hint="eastAsia"/>
+        </w:rPr>
+      </w:pPr>
+    </w:p>
+    <w:p>
+      <w:pPr>
+        <w:rPr>
+          <w:rFonts w:hint="eastAsia"/>
+        </w:rPr>
+      </w:pPr>
+    </w:p>
+    <w:p>
+      <w:pPr>
+        <w:rPr>
+          <w:rFonts w:hint="eastAsia"/>
+        </w:rPr>
+      </w:pPr>
+    </w:p>
+    <w:p>
+      <w:pPr>
+        <w:rPr>
+          <w:rFonts w:hint="eastAsia"/>
+        </w:rPr>
+      </w:pPr>
+    </w:p>
+    <w:p>
+      <w:pPr>
+        <w:rPr>
+          <w:rFonts w:hint="eastAsia"/>
+        </w:rPr>
+      </w:pPr>
+    </w:p>
+    <w:p>
+      <w:pPr>
+        <w:rPr>
+          <w:rFonts w:hint="eastAsia"/>
+        </w:rPr>
+      </w:pPr>
+    </w:p>
+    <w:p>
+      <w:pPr>
+        <w:rPr>
+          <w:rFonts w:hint="eastAsia"/>
+        </w:rPr>
+      </w:pPr>
+    </w:p>
+    <w:p>
+      <w:pPr>
+        <w:rPr>
+          <w:rFonts w:hint="eastAsia"/>
+        </w:rPr>
+      </w:pPr>
+    </w:p>
+    <w:p>
+      <w:pPr>
+        <w:rPr>
+          <w:rFonts w:hint="eastAsia"/>
+        </w:rPr>
+      </w:pPr>
+    </w:p>
+    <w:p>
+      <w:pPr>
+        <w:rPr>
+          <w:rFonts w:hint="eastAsia"/>
+        </w:rPr>
+      </w:pPr>
+    </w:p>
+    <w:p>
+      <w:pPr>
+        <w:rPr>
+          <w:rFonts w:hint="eastAsia"/>
+        </w:rPr>
+      </w:pPr>
+    </w:p>
+    <w:p>
+      <w:pPr>
+        <w:rPr>
+          <w:rFonts w:hint="eastAsia"/>
+        </w:rPr>
+      </w:pPr>
+    </w:p>
+    <w:p>
+      <w:pPr>
+        <w:rPr>
+          <w:rFonts w:hint="eastAsia"/>
+        </w:rPr>
+      </w:pPr>
+      <w:r>
+        <w:t>3.</w:t>
+      </w:r>
+    </w:p>
+    <w:p>
+      <w:pPr>
+        <w:rPr>
+          <w:rFonts w:hint="eastAsia"/>
+        </w:rPr>
+      </w:pPr>
+      <w:r>
+        <w:t>a.)</w:t>
+      </w:r>
+    </w:p>
+    <w:p>
+      <w:pPr>
+        <w:rPr>
+          <w:rFonts w:ascii="Times" w:eastAsia="Times New Roman" w:hAnsi="Times" w:cs="Times New Roman"/>
+          <w:sz w:val="20"/>
+          <w:szCs w:val="20"/>
+        </w:rPr>
+      </w:pPr>
+      <w:r>
+        <w:rPr>
+          <w:rFonts w:ascii="Courier New" w:hAnsi="Courier New" w:cs="Courier New"/>
+        </w:rPr>
+        <w:t>&gt;$</w:t>
       </w:r>
       <w:r>
         <w:t xml:space="preserve"> </w:t>
       </w:r>
-      <w:proofErr w:type="gramStart"/>
-      <w:r>
+      <w:r>
+        <w:rPr>
+          <w:rFonts w:ascii="Courier New" w:eastAsia="Times New Roman" w:hAnsi="Courier New" w:cs="Courier New"/>
+          <w:color w:val="000000"/>
+          <w:sz w:val="20"/>
+          <w:szCs w:val="20"/>
+          <w:shd w:val="clear" w:color="auto" w:fill="FFFFFF"/>
+        </w:rPr>
+        <w:t xml:space="preserve">alias duf='du -sk * | sort </w:t>
+      </w:r>
+      <w:r>
+        <w:rPr>
+          <w:rFonts w:ascii="Courier New" w:eastAsia="Times New Roman" w:hAnsi="Courier New" w:cs="Courier New"/>
+          <w:color w:val="000000"/>
+          <w:sz w:val="20"/>
+          <w:szCs w:val="20"/>
+          <w:shd w:val="clear" w:color="auto" w:fill="FFFFFF"/>
+        </w:rPr>
+        <w:t>–</w:t>
+      </w:r>
+      <w:r>
+        <w:rPr>
+          <w:rFonts w:ascii="Courier New" w:eastAsia="Times New Roman" w:hAnsi="Courier New" w:cs="Courier New"/>
+          <w:color w:val="000000"/>
+          <w:sz w:val="20"/>
+          <w:szCs w:val="20"/>
+          <w:shd w:val="clear" w:color="auto" w:fill="FFFFFF"/>
+        </w:rPr>
+        <w:t>n</w:t>
+      </w:r>
+      <w:r>
+        <w:rPr>
+          <w:rFonts w:ascii="Courier New" w:eastAsia="Times New Roman" w:hAnsi="Courier New" w:cs="Courier New"/>
+          <w:color w:val="000000"/>
+          <w:sz w:val="20"/>
+          <w:szCs w:val="20"/>
+          <w:shd w:val="clear" w:color="auto" w:fill="FFFFFF"/>
+        </w:rPr>
+        <w:t xml:space="preserve"> -r</w:t>
+      </w:r>
+      <w:r>
+        <w:rPr>
+          <w:rFonts w:ascii="Courier New" w:eastAsia="Times New Roman" w:hAnsi="Courier New" w:cs="Courier New"/>
+          <w:color w:val="000000"/>
+          <w:sz w:val="20"/>
+          <w:szCs w:val="20"/>
+          <w:shd w:val="clear" w:color="auto" w:fill="FFFFFF"/>
+        </w:rPr>
+        <w:t xml:space="preserve"> | perl -ne '\''($s,$f)=split(m{\t});for (qw(K M G)) {if($s&lt;1024) {printf("%.1f",$s);print "$_\t$f"; last};$s=$s/1024}'\'</w:t>
+      </w:r>
+    </w:p>
+    <w:p>
+      <w:pPr>
         <w:rPr>
           <w:rFonts w:ascii="Courier New" w:hAnsi="Courier New" w:cs="Courier New"/>
         </w:rPr>
-        <w:t>du</w:t>
-      </w:r>
-      <w:proofErr w:type="gramEnd"/>
+      </w:pPr>
       <w:r>
         <w:rPr>
           <w:rFonts w:ascii="Courier New" w:hAnsi="Courier New" w:cs="Courier New"/>
         </w:rPr>
-        <w:t xml:space="preserve"> </w:t>
-      </w:r>
-      <w:r>
-        <w:rPr>
-          <w:rFonts w:ascii="Courier New" w:hAnsi="Courier New" w:cs="Courier New"/>
-        </w:rPr>
-        <w:t xml:space="preserve">–h </w:t>
-      </w:r>
-      <w:r>
-        <w:rPr>
-          <w:rFonts w:ascii="Courier New" w:hAnsi="Courier New" w:cs="Courier New"/>
-        </w:rPr>
-        <w:t xml:space="preserve">| </w:t>
-      </w:r>
-      <w:proofErr w:type="spellStart"/>
-      <w:r>
-        <w:rPr>
-          <w:rFonts w:ascii="Courier New" w:hAnsi="Courier New" w:cs="Courier New"/>
-        </w:rPr>
-        <w:t>grep</w:t>
-      </w:r>
-      <w:proofErr w:type="spellEnd"/>
-      <w:r>
-        <w:rPr>
-          <w:rFonts w:ascii="Courier New" w:hAnsi="Courier New" w:cs="Courier New"/>
-        </w:rPr>
-        <w:t xml:space="preserve"> –e o[a-z]*o</w:t>
-      </w:r>
-    </w:p>
-    <w:p>
+        <w:t>&gt;$ duf</w:t>
+      </w:r>
+    </w:p>
+    <w:p>
+      <w:pPr>
+        <w:rPr>
+          <w:rFonts w:hint="eastAsia"/>
+        </w:rPr>
+      </w:pPr>
+      <w:r>
+        <w:t xml:space="preserve">(This very messy solution was the best one I could find that properly sorted by size and not just </w:t>
+      </w:r>
+      <w:commentRangeStart w:id="1"/>
+      <w:r>
+        <w:t>numeric value</w:t>
+      </w:r>
+      <w:commentRangeEnd w:id="1"/>
+      <w:r>
+        <w:rPr>
+          <w:rStyle w:val="CommentReference"/>
+        </w:rPr>
+        <w:commentReference w:id="1"/>
+      </w:r>
+      <w:r>
+        <w:t>)</w:t>
+      </w:r>
+    </w:p>
+    <w:p>
+      <w:pPr>
+        <w:rPr>
+          <w:rFonts w:hint="eastAsia"/>
+        </w:rPr>
+      </w:pPr>
       <w:r>
         <w:rPr>
           <w:noProof/>
         </w:rPr>
         <w:drawing>
-          <wp:inline distT="0" distB="0" distL="0" distR="0" wp14:anchorId="70F931EE" wp14:editId="2A84F288">
+          <wp:inline distT="0" distB="0" distL="0" distR="0" wp14:anchorId="7630499C" wp14:editId="1DCD7D5D">
             <wp:extent cx="5937250" cy="4730750"/>
             <wp:effectExtent l="0" t="0" r="0" b="0"/>
-            <wp:docPr id="7" name="Picture 7" descr="Macintosh HD:Users:goalsman:Desktop:Screen Shot 2014-02-06 at 8.44.27 AM.png"/>
+            <wp:docPr id="6" name="Picture 6" descr="Macintosh HD:Users:goalsman:Desktop:Screen Shot 2014-02-06 at 8.40.48 AM.png"/>
             <wp:cNvGraphicFramePr>
               <a:graphicFrameLocks xmlns:a="http://schemas.openxmlformats.org/drawingml/2006/main" noChangeAspect="1"/>
             </wp:cNvGraphicFramePr>
@@ -786,7 +672,7 @@
               <a:graphicData uri="http://schemas.openxmlformats.org/drawingml/2006/picture">
                 <pic:pic xmlns:pic="http://schemas.openxmlformats.org/drawingml/2006/picture">
                   <pic:nvPicPr>
-                    <pic:cNvPr id="0" name="Picture 7" descr="Macintosh HD:Users:goalsman:Desktop:Screen Shot 2014-02-06 at 8.44.27 AM.png"/>
+                    <pic:cNvPr id="0" name="Picture 6" descr="Macintosh HD:Users:goalsman:Desktop:Screen Shot 2014-02-06 at 8.40.48 AM.png"/>
                     <pic:cNvPicPr>
                       <a:picLocks noChangeAspect="1" noChangeArrowheads="1"/>
                     </pic:cNvPicPr>
@@ -824,30 +710,324 @@
         </w:drawing>
       </w:r>
     </w:p>
-    <w:p/>
-    <w:p/>
-    <w:p/>
-    <w:p/>
-    <w:p/>
-    <w:p/>
-    <w:p/>
-    <w:p/>
-    <w:p/>
-    <w:p/>
-    <w:p/>
-    <w:p/>
-    <w:p/>
-    <w:p/>
-    <w:p/>
-    <w:p/>
-    <w:p/>
-    <w:p/>
-    <w:p>
+    <w:p>
+      <w:pPr>
+        <w:rPr>
+          <w:rFonts w:hint="eastAsia"/>
+        </w:rPr>
+      </w:pPr>
+    </w:p>
+    <w:p>
+      <w:pPr>
+        <w:rPr>
+          <w:rFonts w:hint="eastAsia"/>
+        </w:rPr>
+      </w:pPr>
+    </w:p>
+    <w:p>
+      <w:pPr>
+        <w:rPr>
+          <w:rFonts w:hint="eastAsia"/>
+        </w:rPr>
+      </w:pPr>
+    </w:p>
+    <w:p>
+      <w:pPr>
+        <w:rPr>
+          <w:rFonts w:hint="eastAsia"/>
+        </w:rPr>
+      </w:pPr>
+    </w:p>
+    <w:p>
+      <w:pPr>
+        <w:rPr>
+          <w:rFonts w:hint="eastAsia"/>
+        </w:rPr>
+      </w:pPr>
+    </w:p>
+    <w:p>
+      <w:pPr>
+        <w:rPr>
+          <w:rFonts w:hint="eastAsia"/>
+        </w:rPr>
+      </w:pPr>
+    </w:p>
+    <w:p>
+      <w:pPr>
+        <w:rPr>
+          <w:rFonts w:hint="eastAsia"/>
+        </w:rPr>
+      </w:pPr>
+    </w:p>
+    <w:p>
+      <w:pPr>
+        <w:rPr>
+          <w:rFonts w:hint="eastAsia"/>
+        </w:rPr>
+      </w:pPr>
+    </w:p>
+    <w:p>
+      <w:pPr>
+        <w:rPr>
+          <w:rFonts w:hint="eastAsia"/>
+        </w:rPr>
+      </w:pPr>
+    </w:p>
+    <w:p>
+      <w:pPr>
+        <w:rPr>
+          <w:rFonts w:hint="eastAsia"/>
+        </w:rPr>
+      </w:pPr>
+    </w:p>
+    <w:p>
+      <w:pPr>
+        <w:rPr>
+          <w:rFonts w:hint="eastAsia"/>
+        </w:rPr>
+      </w:pPr>
+    </w:p>
+    <w:p>
+      <w:pPr>
+        <w:rPr>
+          <w:rFonts w:hint="eastAsia"/>
+        </w:rPr>
+      </w:pPr>
+    </w:p>
+    <w:p>
+      <w:pPr>
+        <w:rPr>
+          <w:rFonts w:hint="eastAsia"/>
+        </w:rPr>
+      </w:pPr>
+      <w:r>
+        <w:t>b.)</w:t>
+      </w:r>
+      <w:r>
+        <w:t xml:space="preserve"> </w:t>
+      </w:r>
+      <w:r>
+        <w:rPr>
+          <w:rFonts w:ascii="Courier New" w:hAnsi="Courier New" w:cs="Courier New"/>
+        </w:rPr>
+        <w:t xml:space="preserve">du </w:t>
+      </w:r>
+      <w:r>
+        <w:rPr>
+          <w:rFonts w:ascii="Courier New" w:hAnsi="Courier New" w:cs="Courier New"/>
+        </w:rPr>
+        <w:t xml:space="preserve">–h </w:t>
+      </w:r>
+      <w:r>
+        <w:rPr>
+          <w:rFonts w:ascii="Courier New" w:hAnsi="Courier New" w:cs="Courier New"/>
+        </w:rPr>
+        <w:t>| grep –e o[a-z]*o</w:t>
+      </w:r>
+    </w:p>
+    <w:p>
+      <w:pPr>
+        <w:rPr>
+          <w:rFonts w:hint="eastAsia"/>
+        </w:rPr>
+      </w:pPr>
+      <w:r>
+        <w:rPr>
+          <w:noProof/>
+        </w:rPr>
+        <w:drawing>
+          <wp:inline distT="0" distB="0" distL="0" distR="0" wp14:anchorId="70F931EE" wp14:editId="2A84F288">
+            <wp:extent cx="5937250" cy="4730750"/>
+            <wp:effectExtent l="0" t="0" r="0" b="0"/>
+            <wp:docPr id="7" name="Picture 7" descr="Macintosh HD:Users:goalsman:Desktop:Screen Shot 2014-02-06 at 8.44.27 AM.png"/>
+            <wp:cNvGraphicFramePr>
+              <a:graphicFrameLocks xmlns:a="http://schemas.openxmlformats.org/drawingml/2006/main" noChangeAspect="1"/>
+            </wp:cNvGraphicFramePr>
+            <a:graphic xmlns:a="http://schemas.openxmlformats.org/drawingml/2006/main">
+              <a:graphicData uri="http://schemas.openxmlformats.org/drawingml/2006/picture">
+                <pic:pic xmlns:pic="http://schemas.openxmlformats.org/drawingml/2006/picture">
+                  <pic:nvPicPr>
+                    <pic:cNvPr id="0" name="Picture 7" descr="Macintosh HD:Users:goalsman:Desktop:Screen Shot 2014-02-06 at 8.44.27 AM.png"/>
+                    <pic:cNvPicPr>
+                      <a:picLocks noChangeAspect="1" noChangeArrowheads="1"/>
+                    </pic:cNvPicPr>
+                  </pic:nvPicPr>
+                  <pic:blipFill>
+                    <a:blip r:embed="rId10">
+                      <a:extLst>
+                        <a:ext uri="{28A0092B-C50C-407E-A947-70E740481C1C}">
+                          <a14:useLocalDpi xmlns:a14="http://schemas.microsoft.com/office/drawing/2010/main" val="0"/>
+                        </a:ext>
+                      </a:extLst>
+                    </a:blip>
+                    <a:srcRect/>
+                    <a:stretch>
+                      <a:fillRect/>
+                    </a:stretch>
+                  </pic:blipFill>
+                  <pic:spPr bwMode="auto">
+                    <a:xfrm>
+                      <a:off x="0" y="0"/>
+                      <a:ext cx="5937250" cy="4730750"/>
+                    </a:xfrm>
+                    <a:prstGeom prst="rect">
+                      <a:avLst/>
+                    </a:prstGeom>
+                    <a:noFill/>
+                    <a:ln>
+                      <a:noFill/>
+                    </a:ln>
+                  </pic:spPr>
+                </pic:pic>
+              </a:graphicData>
+            </a:graphic>
+          </wp:inline>
+        </w:drawing>
+      </w:r>
+    </w:p>
+    <w:p>
+      <w:pPr>
+        <w:rPr>
+          <w:rFonts w:hint="eastAsia"/>
+        </w:rPr>
+      </w:pPr>
+    </w:p>
+    <w:p>
+      <w:pPr>
+        <w:rPr>
+          <w:rFonts w:hint="eastAsia"/>
+        </w:rPr>
+      </w:pPr>
+    </w:p>
+    <w:p>
+      <w:pPr>
+        <w:rPr>
+          <w:rFonts w:hint="eastAsia"/>
+        </w:rPr>
+      </w:pPr>
+    </w:p>
+    <w:p>
+      <w:pPr>
+        <w:rPr>
+          <w:rFonts w:hint="eastAsia"/>
+        </w:rPr>
+      </w:pPr>
+    </w:p>
+    <w:p>
+      <w:pPr>
+        <w:rPr>
+          <w:rFonts w:hint="eastAsia"/>
+        </w:rPr>
+      </w:pPr>
+    </w:p>
+    <w:p>
+      <w:pPr>
+        <w:rPr>
+          <w:rFonts w:hint="eastAsia"/>
+        </w:rPr>
+      </w:pPr>
+    </w:p>
+    <w:p>
+      <w:pPr>
+        <w:rPr>
+          <w:rFonts w:hint="eastAsia"/>
+        </w:rPr>
+      </w:pPr>
+    </w:p>
+    <w:p>
+      <w:pPr>
+        <w:rPr>
+          <w:rFonts w:hint="eastAsia"/>
+        </w:rPr>
+      </w:pPr>
+    </w:p>
+    <w:p>
+      <w:pPr>
+        <w:rPr>
+          <w:rFonts w:hint="eastAsia"/>
+        </w:rPr>
+      </w:pPr>
+    </w:p>
+    <w:p>
+      <w:pPr>
+        <w:rPr>
+          <w:rFonts w:hint="eastAsia"/>
+        </w:rPr>
+      </w:pPr>
+    </w:p>
+    <w:p>
+      <w:pPr>
+        <w:rPr>
+          <w:rFonts w:hint="eastAsia"/>
+        </w:rPr>
+      </w:pPr>
+    </w:p>
+    <w:p>
+      <w:pPr>
+        <w:rPr>
+          <w:rFonts w:hint="eastAsia"/>
+        </w:rPr>
+      </w:pPr>
+    </w:p>
+    <w:p>
+      <w:pPr>
+        <w:rPr>
+          <w:rFonts w:hint="eastAsia"/>
+        </w:rPr>
+      </w:pPr>
+    </w:p>
+    <w:p>
+      <w:pPr>
+        <w:rPr>
+          <w:rFonts w:hint="eastAsia"/>
+        </w:rPr>
+      </w:pPr>
+    </w:p>
+    <w:p>
+      <w:pPr>
+        <w:rPr>
+          <w:rFonts w:hint="eastAsia"/>
+        </w:rPr>
+      </w:pPr>
+    </w:p>
+    <w:p>
+      <w:pPr>
+        <w:rPr>
+          <w:rFonts w:hint="eastAsia"/>
+        </w:rPr>
+      </w:pPr>
+    </w:p>
+    <w:p>
+      <w:pPr>
+        <w:rPr>
+          <w:rFonts w:hint="eastAsia"/>
+        </w:rPr>
+      </w:pPr>
+    </w:p>
+    <w:p>
+      <w:pPr>
+        <w:rPr>
+          <w:rFonts w:hint="eastAsia"/>
+        </w:rPr>
+      </w:pPr>
+    </w:p>
+    <w:p>
+      <w:pPr>
+        <w:rPr>
+          <w:rFonts w:hint="eastAsia"/>
+        </w:rPr>
+      </w:pPr>
       <w:r>
         <w:t>4.</w:t>
       </w:r>
     </w:p>
     <w:p>
+      <w:pPr>
+        <w:rPr>
+          <w:rFonts w:hint="eastAsia"/>
+        </w:rPr>
+      </w:pPr>
+      <w:commentRangeStart w:id="2"/>
       <w:r>
         <w:rPr>
           <w:noProof/>
@@ -870,7 +1050,7 @@
                     </pic:cNvPicPr>
                   </pic:nvPicPr>
                   <pic:blipFill>
-                    <a:blip r:embed="rId10">
+                    <a:blip r:embed="rId11">
                       <a:extLst>
                         <a:ext uri="{28A0092B-C50C-407E-A947-70E740481C1C}">
                           <a14:useLocalDpi xmlns:a14="http://schemas.microsoft.com/office/drawing/2010/main" val="0"/>
@@ -901,24 +1081,111 @@
           </wp:inline>
         </w:drawing>
       </w:r>
-    </w:p>
-    <w:p/>
-    <w:p/>
-    <w:p/>
-    <w:p/>
-    <w:p/>
-    <w:p/>
-    <w:p/>
-    <w:p/>
-    <w:p/>
-    <w:p/>
-    <w:p/>
-    <w:p/>
-    <w:p>
-      <w:bookmarkStart w:id="0" w:name="_GoBack"/>
-      <w:bookmarkEnd w:id="0"/>
-    </w:p>
-    <w:p>
+      <w:commentRangeEnd w:id="2"/>
+      <w:r>
+        <w:rPr>
+          <w:rStyle w:val="CommentReference"/>
+        </w:rPr>
+        <w:commentReference w:id="2"/>
+      </w:r>
+    </w:p>
+    <w:p>
+      <w:pPr>
+        <w:rPr>
+          <w:rFonts w:hint="eastAsia"/>
+        </w:rPr>
+      </w:pPr>
+    </w:p>
+    <w:p>
+      <w:pPr>
+        <w:rPr>
+          <w:rFonts w:hint="eastAsia"/>
+        </w:rPr>
+      </w:pPr>
+    </w:p>
+    <w:p>
+      <w:pPr>
+        <w:rPr>
+          <w:rFonts w:hint="eastAsia"/>
+        </w:rPr>
+      </w:pPr>
+    </w:p>
+    <w:p>
+      <w:pPr>
+        <w:rPr>
+          <w:rFonts w:hint="eastAsia"/>
+        </w:rPr>
+      </w:pPr>
+    </w:p>
+    <w:p>
+      <w:pPr>
+        <w:rPr>
+          <w:rFonts w:hint="eastAsia"/>
+        </w:rPr>
+      </w:pPr>
+    </w:p>
+    <w:p>
+      <w:pPr>
+        <w:rPr>
+          <w:rFonts w:hint="eastAsia"/>
+        </w:rPr>
+      </w:pPr>
+    </w:p>
+    <w:p>
+      <w:pPr>
+        <w:rPr>
+          <w:rFonts w:hint="eastAsia"/>
+        </w:rPr>
+      </w:pPr>
+    </w:p>
+    <w:p>
+      <w:pPr>
+        <w:rPr>
+          <w:rFonts w:hint="eastAsia"/>
+        </w:rPr>
+      </w:pPr>
+    </w:p>
+    <w:p>
+      <w:pPr>
+        <w:rPr>
+          <w:rFonts w:hint="eastAsia"/>
+        </w:rPr>
+      </w:pPr>
+    </w:p>
+    <w:p>
+      <w:pPr>
+        <w:rPr>
+          <w:rFonts w:hint="eastAsia"/>
+        </w:rPr>
+      </w:pPr>
+    </w:p>
+    <w:p>
+      <w:pPr>
+        <w:rPr>
+          <w:rFonts w:hint="eastAsia"/>
+        </w:rPr>
+      </w:pPr>
+    </w:p>
+    <w:p>
+      <w:pPr>
+        <w:rPr>
+          <w:rFonts w:hint="eastAsia"/>
+        </w:rPr>
+      </w:pPr>
+    </w:p>
+    <w:p>
+      <w:pPr>
+        <w:rPr>
+          <w:rFonts w:hint="eastAsia"/>
+        </w:rPr>
+      </w:pPr>
+    </w:p>
+    <w:p>
+      <w:pPr>
+        <w:rPr>
+          <w:rFonts w:hint="eastAsia"/>
+        </w:rPr>
+      </w:pPr>
       <w:r>
         <w:t>5.</w:t>
       </w:r>
@@ -929,43 +1196,26 @@
           <w:rFonts w:ascii="Courier New" w:hAnsi="Courier New" w:cs="Courier New"/>
         </w:rPr>
       </w:pPr>
-      <w:proofErr w:type="gramStart"/>
       <w:r>
         <w:rPr>
           <w:rFonts w:ascii="Courier New" w:hAnsi="Courier New" w:cs="Courier New"/>
         </w:rPr>
-        <w:t>mount</w:t>
-      </w:r>
-      <w:proofErr w:type="gramEnd"/>
-      <w:r>
+        <w:t>mount | grep Volumes</w:t>
+      </w:r>
+    </w:p>
+    <w:p>
+      <w:pPr>
         <w:rPr>
           <w:rFonts w:ascii="Courier New" w:hAnsi="Courier New" w:cs="Courier New"/>
         </w:rPr>
-        <w:t xml:space="preserve"> | </w:t>
-      </w:r>
-      <w:proofErr w:type="spellStart"/>
-      <w:r>
-        <w:rPr>
-          <w:rFonts w:ascii="Courier New" w:hAnsi="Courier New" w:cs="Courier New"/>
-        </w:rPr>
-        <w:t>grep</w:t>
-      </w:r>
-      <w:proofErr w:type="spellEnd"/>
-      <w:r>
-        <w:rPr>
-          <w:rFonts w:ascii="Courier New" w:hAnsi="Courier New" w:cs="Courier New"/>
-        </w:rPr>
-        <w:t xml:space="preserve"> Volumes</w:t>
-      </w:r>
-    </w:p>
-    <w:p>
-      <w:pPr>
-        <w:rPr>
-          <w:rFonts w:ascii="Courier New" w:hAnsi="Courier New" w:cs="Courier New"/>
-        </w:rPr>
-      </w:pPr>
-    </w:p>
-    <w:p>
+      </w:pPr>
+    </w:p>
+    <w:p>
+      <w:pPr>
+        <w:rPr>
+          <w:rFonts w:hint="eastAsia"/>
+        </w:rPr>
+      </w:pPr>
       <w:r>
         <w:rPr>
           <w:noProof/>
@@ -988,7 +1238,7 @@
                     </pic:cNvPicPr>
                   </pic:nvPicPr>
                   <pic:blipFill>
-                    <a:blip r:embed="rId11">
+                    <a:blip r:embed="rId12">
                       <a:extLst>
                         <a:ext uri="{28A0092B-C50C-407E-A947-70E740481C1C}">
                           <a14:useLocalDpi xmlns:a14="http://schemas.microsoft.com/office/drawing/2010/main" val="0"/>
@@ -1028,6 +1278,142 @@
     </w:sectPr>
   </w:body>
 </w:document>
+</file>
+
+<file path=word/comments.xml><?xml version="1.0" encoding="utf-8"?>
+<w:comments xmlns:wpc="http://schemas.microsoft.com/office/word/2010/wordprocessingCanvas" xmlns:mo="http://schemas.microsoft.com/office/mac/office/2008/main" xmlns:mc="http://schemas.openxmlformats.org/markup-compatibility/2006" xmlns:mv="urn:schemas-microsoft-com:mac:vml" xmlns:o="urn:schemas-microsoft-com:office:office" xmlns:r="http://schemas.openxmlformats.org/officeDocument/2006/relationships" xmlns:m="http://schemas.openxmlformats.org/officeDocument/2006/math" xmlns:v="urn:schemas-microsoft-com:vml" xmlns:wp14="http://schemas.microsoft.com/office/word/2010/wordprocessingDrawing" xmlns:wp="http://schemas.openxmlformats.org/drawingml/2006/wordprocessingDrawing" xmlns:w10="urn:schemas-microsoft-com:office:word" xmlns:w="http://schemas.openxmlformats.org/wordprocessingml/2006/main" xmlns:w14="http://schemas.microsoft.com/office/word/2010/wordml" xmlns:wpg="http://schemas.microsoft.com/office/word/2010/wordprocessingGroup" xmlns:wpi="http://schemas.microsoft.com/office/word/2010/wordprocessingInk" xmlns:wne="http://schemas.microsoft.com/office/word/2006/wordml" xmlns:wps="http://schemas.microsoft.com/office/word/2010/wordprocessingShape" mc:Ignorable="w14 wp14">
+  <w:comment w:id="0" w:author="John David N. Dionisio" w:date="2014-02-15T23:52:00Z" w:initials="JD">
+    <w:p>
+      <w:pPr>
+        <w:pStyle w:val="CommentText"/>
+      </w:pPr>
+      <w:r>
+        <w:rPr>
+          <w:rStyle w:val="CommentReference"/>
+          <w:rFonts w:hint="eastAsia"/>
+        </w:rPr>
+        <w:annotationRef/>
+      </w:r>
+      <w:r>
+        <w:t>I will assume that this machine is not the same one on which you took the screenshot</w:t>
+      </w:r>
+      <w:r>
+        <w:rPr>
+          <w:rFonts w:hint="eastAsia"/>
+        </w:rPr>
+        <w:t>…</w:t>
+      </w:r>
+      <w:r>
+        <w:t xml:space="preserve"> (though even if it were, that</w:t>
+      </w:r>
+      <w:r>
+        <w:rPr>
+          <w:rFonts w:hint="eastAsia"/>
+        </w:rPr>
+        <w:t>’</w:t>
+      </w:r>
+      <w:r>
+        <w:t>s not horrible; just not a very useful use case)</w:t>
+      </w:r>
+    </w:p>
+  </w:comment>
+  <w:comment w:id="1" w:author="John David N. Dionisio" w:date="2014-02-15T23:55:00Z" w:initials="JD">
+    <w:p>
+      <w:pPr>
+        <w:pStyle w:val="CommentText"/>
+      </w:pPr>
+      <w:r>
+        <w:rPr>
+          <w:rStyle w:val="CommentReference"/>
+          <w:rFonts w:hint="eastAsia"/>
+        </w:rPr>
+        <w:annotationRef/>
+      </w:r>
+      <w:r>
+        <w:t xml:space="preserve">Wow, very determined of you!  There is actually a </w:t>
+      </w:r>
+      <w:r>
+        <w:rPr>
+          <w:i/>
+        </w:rPr>
+        <w:t>sort</w:t>
+      </w:r>
+      <w:r>
+        <w:t xml:space="preserve"> option that will do this, but only on the Linux version.  And not to be annoying, but you could have homed in a </w:t>
+      </w:r>
+      <w:r>
+        <w:rPr>
+          <w:i/>
+        </w:rPr>
+        <w:t>little</w:t>
+      </w:r>
+      <w:r>
+        <w:t xml:space="preserve"> bit more by adding a </w:t>
+      </w:r>
+      <w:r>
+        <w:rPr>
+          <w:i/>
+        </w:rPr>
+        <w:t>head</w:t>
+      </w:r>
+      <w:r>
+        <w:t xml:space="preserve"> command to this pipe chain. </w:t>
+      </w:r>
+      <w:r>
+        <w:sym w:font="Wingdings" w:char="F04A"/>
+      </w:r>
+    </w:p>
+  </w:comment>
+  <w:comment w:id="2" w:author="John David N. Dionisio" w:date="2014-02-15T23:57:00Z" w:initials="JD">
+    <w:p>
+      <w:pPr>
+        <w:pStyle w:val="CommentText"/>
+      </w:pPr>
+      <w:r>
+        <w:rPr>
+          <w:rStyle w:val="CommentReference"/>
+          <w:rFonts w:hint="eastAsia"/>
+        </w:rPr>
+        <w:annotationRef/>
+      </w:r>
+      <w:r>
+        <w:t>What</w:t>
+      </w:r>
+      <w:r>
+        <w:rPr>
+          <w:rFonts w:hint="eastAsia"/>
+        </w:rPr>
+        <w:t>’</w:t>
+      </w:r>
+      <w:r>
+        <w:t xml:space="preserve">s missing here is an </w:t>
+      </w:r>
+      <w:r>
+        <w:rPr>
+          <w:i/>
+        </w:rPr>
+        <w:t>ls –i ~/Documents</w:t>
+      </w:r>
+      <w:r>
+        <w:t xml:space="preserve"> right after moving </w:t>
+      </w:r>
+      <w:r>
+        <w:rPr>
+          <w:i/>
+        </w:rPr>
+        <w:t>willy.txt</w:t>
+      </w:r>
+      <w:r>
+        <w:t>, to show that moving within the same storage device retains th</w:t>
+      </w:r>
+      <w:bookmarkStart w:id="3" w:name="_GoBack"/>
+      <w:bookmarkEnd w:id="3"/>
+      <w:r>
+        <w:t>e inode number.</w:t>
+      </w:r>
+    </w:p>
+  </w:comment>
+</w:comments>
 </file>
 
 <file path=word/styles.xml><?xml version="1.0" encoding="utf-8"?>
@@ -1262,6 +1648,65 @@
       <w:ind w:left="720"/>
       <w:contextualSpacing/>
     </w:pPr>
+  </w:style>
+  <w:style w:type="character" w:styleId="CommentReference">
+    <w:name w:val="annotation reference"/>
+    <w:basedOn w:val="DefaultParagraphFont"/>
+    <w:uiPriority w:val="99"/>
+    <w:semiHidden/>
+    <w:unhideWhenUsed/>
+    <w:rsid w:val="00F54E4A"/>
+    <w:rPr>
+      <w:sz w:val="18"/>
+      <w:szCs w:val="18"/>
+    </w:rPr>
+  </w:style>
+  <w:style w:type="paragraph" w:styleId="CommentText">
+    <w:name w:val="annotation text"/>
+    <w:basedOn w:val="Normal"/>
+    <w:link w:val="CommentTextChar"/>
+    <w:uiPriority w:val="99"/>
+    <w:semiHidden/>
+    <w:unhideWhenUsed/>
+    <w:rsid w:val="00F54E4A"/>
+  </w:style>
+  <w:style w:type="character" w:customStyle="1" w:styleId="CommentTextChar">
+    <w:name w:val="Comment Text Char"/>
+    <w:basedOn w:val="DefaultParagraphFont"/>
+    <w:link w:val="CommentText"/>
+    <w:uiPriority w:val="99"/>
+    <w:semiHidden/>
+    <w:rsid w:val="00F54E4A"/>
+  </w:style>
+  <w:style w:type="paragraph" w:styleId="CommentSubject">
+    <w:name w:val="annotation subject"/>
+    <w:basedOn w:val="CommentText"/>
+    <w:next w:val="CommentText"/>
+    <w:link w:val="CommentSubjectChar"/>
+    <w:uiPriority w:val="99"/>
+    <w:semiHidden/>
+    <w:unhideWhenUsed/>
+    <w:rsid w:val="00F54E4A"/>
+    <w:rPr>
+      <w:b/>
+      <w:bCs/>
+      <w:sz w:val="20"/>
+      <w:szCs w:val="20"/>
+    </w:rPr>
+  </w:style>
+  <w:style w:type="character" w:customStyle="1" w:styleId="CommentSubjectChar">
+    <w:name w:val="Comment Subject Char"/>
+    <w:basedOn w:val="CommentTextChar"/>
+    <w:link w:val="CommentSubject"/>
+    <w:uiPriority w:val="99"/>
+    <w:semiHidden/>
+    <w:rsid w:val="00F54E4A"/>
+    <w:rPr>
+      <w:b/>
+      <w:bCs/>
+      <w:sz w:val="20"/>
+      <w:szCs w:val="20"/>
+    </w:rPr>
   </w:style>
 </w:styles>
 </file>
@@ -1498,6 +1943,65 @@
       <w:ind w:left="720"/>
       <w:contextualSpacing/>
     </w:pPr>
+  </w:style>
+  <w:style w:type="character" w:styleId="CommentReference">
+    <w:name w:val="annotation reference"/>
+    <w:basedOn w:val="DefaultParagraphFont"/>
+    <w:uiPriority w:val="99"/>
+    <w:semiHidden/>
+    <w:unhideWhenUsed/>
+    <w:rsid w:val="00F54E4A"/>
+    <w:rPr>
+      <w:sz w:val="18"/>
+      <w:szCs w:val="18"/>
+    </w:rPr>
+  </w:style>
+  <w:style w:type="paragraph" w:styleId="CommentText">
+    <w:name w:val="annotation text"/>
+    <w:basedOn w:val="Normal"/>
+    <w:link w:val="CommentTextChar"/>
+    <w:uiPriority w:val="99"/>
+    <w:semiHidden/>
+    <w:unhideWhenUsed/>
+    <w:rsid w:val="00F54E4A"/>
+  </w:style>
+  <w:style w:type="character" w:customStyle="1" w:styleId="CommentTextChar">
+    <w:name w:val="Comment Text Char"/>
+    <w:basedOn w:val="DefaultParagraphFont"/>
+    <w:link w:val="CommentText"/>
+    <w:uiPriority w:val="99"/>
+    <w:semiHidden/>
+    <w:rsid w:val="00F54E4A"/>
+  </w:style>
+  <w:style w:type="paragraph" w:styleId="CommentSubject">
+    <w:name w:val="annotation subject"/>
+    <w:basedOn w:val="CommentText"/>
+    <w:next w:val="CommentText"/>
+    <w:link w:val="CommentSubjectChar"/>
+    <w:uiPriority w:val="99"/>
+    <w:semiHidden/>
+    <w:unhideWhenUsed/>
+    <w:rsid w:val="00F54E4A"/>
+    <w:rPr>
+      <w:b/>
+      <w:bCs/>
+      <w:sz w:val="20"/>
+      <w:szCs w:val="20"/>
+    </w:rPr>
+  </w:style>
+  <w:style w:type="character" w:customStyle="1" w:styleId="CommentSubjectChar">
+    <w:name w:val="Comment Subject Char"/>
+    <w:basedOn w:val="CommentTextChar"/>
+    <w:link w:val="CommentSubject"/>
+    <w:uiPriority w:val="99"/>
+    <w:semiHidden/>
+    <w:rsid w:val="00F54E4A"/>
+    <w:rPr>
+      <w:b/>
+      <w:bCs/>
+      <w:sz w:val="20"/>
+      <w:szCs w:val="20"/>
+    </w:rPr>
   </w:style>
 </w:styles>
 </file>

</xml_diff>